<commit_message>
projet 2 rdp tp spark
</commit_message>
<xml_diff>
--- a/cours/29_spark/CR_SPARK_SSEBIH.docx
+++ b/cours/29_spark/CR_SPARK_SSEBIH.docx
@@ -1,6 +1,6 @@
 
 <file path=word/document.xml><?xml version="1.0" encoding="utf-8"?>
-<w:document xmlns:wpc="http://schemas.microsoft.com/office/word/2010/wordprocessingCanvas" xmlns:cx="http://schemas.microsoft.com/office/drawing/2014/chartex" xmlns:cx1="http://schemas.microsoft.com/office/drawing/2015/9/8/chartex" xmlns:cx2="http://schemas.microsoft.com/office/drawing/2015/10/21/chartex" xmlns:cx3="http://schemas.microsoft.com/office/drawing/2016/5/9/chartex" xmlns:cx4="http://schemas.microsoft.com/office/drawing/2016/5/10/chartex" xmlns:cx5="http://schemas.microsoft.com/office/drawing/2016/5/11/chartex" xmlns:cx6="http://schemas.microsoft.com/office/drawing/2016/5/12/chartex" xmlns:cx7="http://schemas.microsoft.com/office/drawing/2016/5/13/chartex" xmlns:cx8="http://schemas.microsoft.com/office/drawing/2016/5/14/chartex" xmlns:mc="http://schemas.openxmlformats.org/markup-compatibility/2006" xmlns:aink="http://schemas.microsoft.com/office/drawing/2016/ink" xmlns:am3d="http://schemas.microsoft.com/office/drawing/2017/model3d" xmlns:o="urn:schemas-microsoft-com:office:office" xmlns:r="http://schemas.openxmlformats.org/officeDocument/2006/relationships" xmlns:m="http://schemas.openxmlformats.org/officeDocument/2006/math" xmlns:v="urn:schemas-microsoft-com:vml" xmlns:wp14="http://schemas.microsoft.com/office/word/2010/wordprocessingDrawing" xmlns:wp="http://schemas.openxmlformats.org/drawingml/2006/wordprocessingDrawing" xmlns:w10="urn:schemas-microsoft-com:office:word" xmlns:w="http://schemas.openxmlformats.org/wordprocessingml/2006/main" xmlns:w14="http://schemas.microsoft.com/office/word/2010/wordml" xmlns:w15="http://schemas.microsoft.com/office/word/2012/wordml" xmlns:w16cid="http://schemas.microsoft.com/office/word/2016/wordml/cid" xmlns:w16se="http://schemas.microsoft.com/office/word/2015/wordml/symex" xmlns:wpg="http://schemas.microsoft.com/office/word/2010/wordprocessingGroup" xmlns:wpi="http://schemas.microsoft.com/office/word/2010/wordprocessingInk" xmlns:wne="http://schemas.microsoft.com/office/word/2006/wordml" xmlns:wps="http://schemas.microsoft.com/office/word/2010/wordprocessingShape" mc:Ignorable="w14 w15 w16se w16cid wp14">
+<w:document xmlns:wpc="http://schemas.microsoft.com/office/word/2010/wordprocessingCanvas" xmlns:cx="http://schemas.microsoft.com/office/drawing/2014/chartex" xmlns:cx1="http://schemas.microsoft.com/office/drawing/2015/9/8/chartex" xmlns:cx2="http://schemas.microsoft.com/office/drawing/2015/10/21/chartex" xmlns:cx3="http://schemas.microsoft.com/office/drawing/2016/5/9/chartex" xmlns:cx4="http://schemas.microsoft.com/office/drawing/2016/5/10/chartex" xmlns:cx5="http://schemas.microsoft.com/office/drawing/2016/5/11/chartex" xmlns:cx6="http://schemas.microsoft.com/office/drawing/2016/5/12/chartex" xmlns:cx7="http://schemas.microsoft.com/office/drawing/2016/5/13/chartex" xmlns:cx8="http://schemas.microsoft.com/office/drawing/2016/5/14/chartex" xmlns:mc="http://schemas.openxmlformats.org/markup-compatibility/2006" xmlns:aink="http://schemas.microsoft.com/office/drawing/2016/ink" xmlns:am3d="http://schemas.microsoft.com/office/drawing/2017/model3d" xmlns:o="urn:schemas-microsoft-com:office:office" xmlns:oel="http://schemas.microsoft.com/office/2019/extlst" xmlns:r="http://schemas.openxmlformats.org/officeDocument/2006/relationships" xmlns:m="http://schemas.openxmlformats.org/officeDocument/2006/math" xmlns:v="urn:schemas-microsoft-com:vml" xmlns:wp14="http://schemas.microsoft.com/office/word/2010/wordprocessingDrawing" xmlns:wp="http://schemas.openxmlformats.org/drawingml/2006/wordprocessingDrawing" xmlns:w10="urn:schemas-microsoft-com:office:word" xmlns:w="http://schemas.openxmlformats.org/wordprocessingml/2006/main" xmlns:w14="http://schemas.microsoft.com/office/word/2010/wordml" xmlns:w15="http://schemas.microsoft.com/office/word/2012/wordml" xmlns:w16cex="http://schemas.microsoft.com/office/word/2018/wordml/cex" xmlns:w16cid="http://schemas.microsoft.com/office/word/2016/wordml/cid" xmlns:w16="http://schemas.microsoft.com/office/word/2018/wordml" xmlns:w16sdtdh="http://schemas.microsoft.com/office/word/2020/wordml/sdtdatahash" xmlns:w16se="http://schemas.microsoft.com/office/word/2015/wordml/symex" xmlns:wpg="http://schemas.microsoft.com/office/word/2010/wordprocessingGroup" xmlns:wpi="http://schemas.microsoft.com/office/word/2010/wordprocessingInk" xmlns:wne="http://schemas.microsoft.com/office/word/2006/wordml" xmlns:wps="http://schemas.microsoft.com/office/word/2010/wordprocessingShape" mc:Ignorable="w14 w15 w16se w16cid w16 w16cex w16sdtdh wp14">
   <w:body>
     <w:p>
       <w:pPr>
@@ -11,6 +11,14 @@
           <w:szCs w:val="28"/>
         </w:rPr>
       </w:pPr>
+      <w:r>
+        <w:rPr>
+          <w:b/>
+          <w:sz w:val="28"/>
+          <w:szCs w:val="28"/>
+        </w:rPr>
+        <w:t xml:space="preserve">APACH </w:t>
+      </w:r>
       <w:r>
         <w:rPr>
           <w:b/>
@@ -68,7 +76,7 @@
           <w:r>
             <w:fldChar w:fldCharType="separate"/>
           </w:r>
-          <w:hyperlink w:anchor="_Toc103158879" w:history="1">
+          <w:hyperlink w:anchor="_Toc103436719" w:history="1">
             <w:r>
               <w:rPr>
                 <w:rStyle w:val="Lienhypertexte"/>
@@ -95,7 +103,7 @@
                 <w:noProof/>
                 <w:webHidden/>
               </w:rPr>
-              <w:instrText xml:space="preserve"> PAGEREF _Toc103158879 \h </w:instrText>
+              <w:instrText xml:space="preserve"> PAGEREF _Toc103436719 \h </w:instrText>
             </w:r>
             <w:r>
               <w:rPr>
@@ -136,7 +144,7 @@
               <w:noProof/>
             </w:rPr>
           </w:pPr>
-          <w:hyperlink w:anchor="_Toc103158880" w:history="1">
+          <w:hyperlink w:anchor="_Toc103436720" w:history="1">
             <w:r>
               <w:rPr>
                 <w:rStyle w:val="Lienhypertexte"/>
@@ -163,7 +171,7 @@
                 <w:noProof/>
                 <w:webHidden/>
               </w:rPr>
-              <w:instrText xml:space="preserve"> PAGEREF _Toc103158880 \h </w:instrText>
+              <w:instrText xml:space="preserve"> PAGEREF _Toc103436720 \h </w:instrText>
             </w:r>
             <w:r>
               <w:rPr>
@@ -183,7 +191,7 @@
                 <w:noProof/>
                 <w:webHidden/>
               </w:rPr>
-              <w:t>2</w:t>
+              <w:t>3</w:t>
             </w:r>
             <w:r>
               <w:rPr>
@@ -204,13 +212,13 @@
               <w:noProof/>
             </w:rPr>
           </w:pPr>
-          <w:hyperlink w:anchor="_Toc103158881" w:history="1">
+          <w:hyperlink w:anchor="_Toc103436721" w:history="1">
             <w:r>
               <w:rPr>
                 <w:rStyle w:val="Lienhypertexte"/>
                 <w:noProof/>
               </w:rPr>
-              <w:t>Chapitre 3</w:t>
+              <w:t>Chapitre 3 : LA SUITE DE APACH SPARK</w:t>
             </w:r>
             <w:r>
               <w:rPr>
@@ -231,7 +239,7 @@
                 <w:noProof/>
                 <w:webHidden/>
               </w:rPr>
-              <w:instrText xml:space="preserve"> PAGEREF _Toc103158881 \h </w:instrText>
+              <w:instrText xml:space="preserve"> PAGEREF _Toc103436721 \h </w:instrText>
             </w:r>
             <w:r>
               <w:rPr>
@@ -251,7 +259,143 @@
                 <w:noProof/>
                 <w:webHidden/>
               </w:rPr>
-              <w:t>2</w:t>
+              <w:t>3</w:t>
+            </w:r>
+            <w:r>
+              <w:rPr>
+                <w:noProof/>
+                <w:webHidden/>
+              </w:rPr>
+              <w:fldChar w:fldCharType="end"/>
+            </w:r>
+          </w:hyperlink>
+        </w:p>
+        <w:p>
+          <w:pPr>
+            <w:pStyle w:val="TM1"/>
+            <w:tabs>
+              <w:tab w:val="right" w:leader="dot" w:pos="9062"/>
+            </w:tabs>
+            <w:rPr>
+              <w:noProof/>
+            </w:rPr>
+          </w:pPr>
+          <w:hyperlink w:anchor="_Toc103436722" w:history="1">
+            <w:r>
+              <w:rPr>
+                <w:rStyle w:val="Lienhypertexte"/>
+                <w:noProof/>
+              </w:rPr>
+              <w:t>Chapitre 4 LA LAZY EVALUATION</w:t>
+            </w:r>
+            <w:r>
+              <w:rPr>
+                <w:noProof/>
+                <w:webHidden/>
+              </w:rPr>
+              <w:tab/>
+            </w:r>
+            <w:r>
+              <w:rPr>
+                <w:noProof/>
+                <w:webHidden/>
+              </w:rPr>
+              <w:fldChar w:fldCharType="begin"/>
+            </w:r>
+            <w:r>
+              <w:rPr>
+                <w:noProof/>
+                <w:webHidden/>
+              </w:rPr>
+              <w:instrText xml:space="preserve"> PAGEREF _Toc103436722 \h </w:instrText>
+            </w:r>
+            <w:r>
+              <w:rPr>
+                <w:noProof/>
+                <w:webHidden/>
+              </w:rPr>
+            </w:r>
+            <w:r>
+              <w:rPr>
+                <w:noProof/>
+                <w:webHidden/>
+              </w:rPr>
+              <w:fldChar w:fldCharType="separate"/>
+            </w:r>
+            <w:r>
+              <w:rPr>
+                <w:noProof/>
+                <w:webHidden/>
+              </w:rPr>
+              <w:t>4</w:t>
+            </w:r>
+            <w:r>
+              <w:rPr>
+                <w:noProof/>
+                <w:webHidden/>
+              </w:rPr>
+              <w:fldChar w:fldCharType="end"/>
+            </w:r>
+          </w:hyperlink>
+        </w:p>
+        <w:p>
+          <w:pPr>
+            <w:pStyle w:val="TM1"/>
+            <w:tabs>
+              <w:tab w:val="right" w:leader="dot" w:pos="9062"/>
+            </w:tabs>
+            <w:rPr>
+              <w:noProof/>
+            </w:rPr>
+          </w:pPr>
+          <w:hyperlink w:anchor="_Toc103436723" w:history="1">
+            <w:r>
+              <w:rPr>
+                <w:rStyle w:val="Lienhypertexte"/>
+                <w:noProof/>
+              </w:rPr>
+              <w:t>Chapitre 5 TERMINOLOGIE</w:t>
+            </w:r>
+            <w:r>
+              <w:rPr>
+                <w:noProof/>
+                <w:webHidden/>
+              </w:rPr>
+              <w:tab/>
+            </w:r>
+            <w:r>
+              <w:rPr>
+                <w:noProof/>
+                <w:webHidden/>
+              </w:rPr>
+              <w:fldChar w:fldCharType="begin"/>
+            </w:r>
+            <w:r>
+              <w:rPr>
+                <w:noProof/>
+                <w:webHidden/>
+              </w:rPr>
+              <w:instrText xml:space="preserve"> PAGEREF _Toc103436723 \h </w:instrText>
+            </w:r>
+            <w:r>
+              <w:rPr>
+                <w:noProof/>
+                <w:webHidden/>
+              </w:rPr>
+            </w:r>
+            <w:r>
+              <w:rPr>
+                <w:noProof/>
+                <w:webHidden/>
+              </w:rPr>
+              <w:fldChar w:fldCharType="separate"/>
+            </w:r>
+            <w:r>
+              <w:rPr>
+                <w:noProof/>
+                <w:webHidden/>
+              </w:rPr>
+              <w:t>4</w:t>
             </w:r>
             <w:r>
               <w:rPr>
@@ -272,13 +416,13 @@
               <w:noProof/>
             </w:rPr>
           </w:pPr>
-          <w:hyperlink w:anchor="_Toc103158882" w:history="1">
+          <w:hyperlink w:anchor="_Toc103436724" w:history="1">
             <w:r>
               <w:rPr>
                 <w:rStyle w:val="Lienhypertexte"/>
                 <w:noProof/>
               </w:rPr>
-              <w:t>Titre 1</w:t>
+              <w:t>1-LE DRIVER : (JavaSparkContext ou SparkCession) :</w:t>
             </w:r>
             <w:r>
               <w:rPr>
@@ -299,7 +443,7 @@
                 <w:noProof/>
                 <w:webHidden/>
               </w:rPr>
-              <w:instrText xml:space="preserve"> PAGEREF _Toc103158882 \h </w:instrText>
+              <w:instrText xml:space="preserve"> PAGEREF _Toc103436724 \h </w:instrText>
             </w:r>
             <w:r>
               <w:rPr>
@@ -319,7 +463,211 @@
                 <w:noProof/>
                 <w:webHidden/>
               </w:rPr>
-              <w:t>2</w:t>
+              <w:t>4</w:t>
+            </w:r>
+            <w:r>
+              <w:rPr>
+                <w:noProof/>
+                <w:webHidden/>
+              </w:rPr>
+              <w:fldChar w:fldCharType="end"/>
+            </w:r>
+          </w:hyperlink>
+        </w:p>
+        <w:p>
+          <w:pPr>
+            <w:pStyle w:val="TM2"/>
+            <w:tabs>
+              <w:tab w:val="right" w:leader="dot" w:pos="9062"/>
+            </w:tabs>
+            <w:rPr>
+              <w:noProof/>
+            </w:rPr>
+          </w:pPr>
+          <w:hyperlink w:anchor="_Toc103436725" w:history="1">
+            <w:r>
+              <w:rPr>
+                <w:rStyle w:val="Lienhypertexte"/>
+                <w:noProof/>
+              </w:rPr>
+              <w:t>2-Cluster Manager :</w:t>
+            </w:r>
+            <w:r>
+              <w:rPr>
+                <w:noProof/>
+                <w:webHidden/>
+              </w:rPr>
+              <w:tab/>
+            </w:r>
+            <w:r>
+              <w:rPr>
+                <w:noProof/>
+                <w:webHidden/>
+              </w:rPr>
+              <w:fldChar w:fldCharType="begin"/>
+            </w:r>
+            <w:r>
+              <w:rPr>
+                <w:noProof/>
+                <w:webHidden/>
+              </w:rPr>
+              <w:instrText xml:space="preserve"> PAGEREF _Toc103436725 \h </w:instrText>
+            </w:r>
+            <w:r>
+              <w:rPr>
+                <w:noProof/>
+                <w:webHidden/>
+              </w:rPr>
+            </w:r>
+            <w:r>
+              <w:rPr>
+                <w:noProof/>
+                <w:webHidden/>
+              </w:rPr>
+              <w:fldChar w:fldCharType="separate"/>
+            </w:r>
+            <w:r>
+              <w:rPr>
+                <w:noProof/>
+                <w:webHidden/>
+              </w:rPr>
+              <w:t>6</w:t>
+            </w:r>
+            <w:r>
+              <w:rPr>
+                <w:noProof/>
+                <w:webHidden/>
+              </w:rPr>
+              <w:fldChar w:fldCharType="end"/>
+            </w:r>
+          </w:hyperlink>
+        </w:p>
+        <w:p>
+          <w:pPr>
+            <w:pStyle w:val="TM2"/>
+            <w:tabs>
+              <w:tab w:val="right" w:leader="dot" w:pos="9062"/>
+            </w:tabs>
+            <w:rPr>
+              <w:noProof/>
+            </w:rPr>
+          </w:pPr>
+          <w:hyperlink w:anchor="_Toc103436726" w:history="1">
+            <w:r>
+              <w:rPr>
+                <w:rStyle w:val="Lienhypertexte"/>
+                <w:noProof/>
+              </w:rPr>
+              <w:t>3-Workers :</w:t>
+            </w:r>
+            <w:r>
+              <w:rPr>
+                <w:noProof/>
+                <w:webHidden/>
+              </w:rPr>
+              <w:tab/>
+            </w:r>
+            <w:r>
+              <w:rPr>
+                <w:noProof/>
+                <w:webHidden/>
+              </w:rPr>
+              <w:fldChar w:fldCharType="begin"/>
+            </w:r>
+            <w:r>
+              <w:rPr>
+                <w:noProof/>
+                <w:webHidden/>
+              </w:rPr>
+              <w:instrText xml:space="preserve"> PAGEREF _Toc103436726 \h </w:instrText>
+            </w:r>
+            <w:r>
+              <w:rPr>
+                <w:noProof/>
+                <w:webHidden/>
+              </w:rPr>
+            </w:r>
+            <w:r>
+              <w:rPr>
+                <w:noProof/>
+                <w:webHidden/>
+              </w:rPr>
+              <w:fldChar w:fldCharType="separate"/>
+            </w:r>
+            <w:r>
+              <w:rPr>
+                <w:noProof/>
+                <w:webHidden/>
+              </w:rPr>
+              <w:t>6</w:t>
+            </w:r>
+            <w:r>
+              <w:rPr>
+                <w:noProof/>
+                <w:webHidden/>
+              </w:rPr>
+              <w:fldChar w:fldCharType="end"/>
+            </w:r>
+          </w:hyperlink>
+        </w:p>
+        <w:p>
+          <w:pPr>
+            <w:pStyle w:val="TM2"/>
+            <w:tabs>
+              <w:tab w:val="right" w:leader="dot" w:pos="9062"/>
+            </w:tabs>
+            <w:rPr>
+              <w:noProof/>
+            </w:rPr>
+          </w:pPr>
+          <w:hyperlink w:anchor="_Toc103436727" w:history="1">
+            <w:r>
+              <w:rPr>
+                <w:rStyle w:val="Lienhypertexte"/>
+                <w:noProof/>
+              </w:rPr>
+              <w:t>4-Executor :</w:t>
+            </w:r>
+            <w:r>
+              <w:rPr>
+                <w:noProof/>
+                <w:webHidden/>
+              </w:rPr>
+              <w:tab/>
+            </w:r>
+            <w:r>
+              <w:rPr>
+                <w:noProof/>
+                <w:webHidden/>
+              </w:rPr>
+              <w:fldChar w:fldCharType="begin"/>
+            </w:r>
+            <w:r>
+              <w:rPr>
+                <w:noProof/>
+                <w:webHidden/>
+              </w:rPr>
+              <w:instrText xml:space="preserve"> PAGEREF _Toc103436727 \h </w:instrText>
+            </w:r>
+            <w:r>
+              <w:rPr>
+                <w:noProof/>
+                <w:webHidden/>
+              </w:rPr>
+            </w:r>
+            <w:r>
+              <w:rPr>
+                <w:noProof/>
+                <w:webHidden/>
+              </w:rPr>
+              <w:fldChar w:fldCharType="separate"/>
+            </w:r>
+            <w:r>
+              <w:rPr>
+                <w:noProof/>
+                <w:webHidden/>
+              </w:rPr>
+              <w:t>6</w:t>
             </w:r>
             <w:r>
               <w:rPr>
@@ -340,13 +688,13 @@
               <w:noProof/>
             </w:rPr>
           </w:pPr>
-          <w:hyperlink w:anchor="_Toc103158883" w:history="1">
+          <w:hyperlink w:anchor="_Toc103436728" w:history="1">
             <w:r>
               <w:rPr>
                 <w:rStyle w:val="Lienhypertexte"/>
                 <w:noProof/>
               </w:rPr>
-              <w:t>Chapitre 4</w:t>
+              <w:t>Chapitre 6 ANATOMIE D’UNE APPLI SPARK</w:t>
             </w:r>
             <w:r>
               <w:rPr>
@@ -367,7 +715,7 @@
                 <w:noProof/>
                 <w:webHidden/>
               </w:rPr>
-              <w:instrText xml:space="preserve"> PAGEREF _Toc103158883 \h </w:instrText>
+              <w:instrText xml:space="preserve"> PAGEREF _Toc103436728 \h </w:instrText>
             </w:r>
             <w:r>
               <w:rPr>
@@ -387,7 +735,143 @@
                 <w:noProof/>
                 <w:webHidden/>
               </w:rPr>
-              <w:t>2</w:t>
+              <w:t>7</w:t>
+            </w:r>
+            <w:r>
+              <w:rPr>
+                <w:noProof/>
+                <w:webHidden/>
+              </w:rPr>
+              <w:fldChar w:fldCharType="end"/>
+            </w:r>
+          </w:hyperlink>
+        </w:p>
+        <w:p>
+          <w:pPr>
+            <w:pStyle w:val="TM1"/>
+            <w:tabs>
+              <w:tab w:val="right" w:leader="dot" w:pos="9062"/>
+            </w:tabs>
+            <w:rPr>
+              <w:noProof/>
+            </w:rPr>
+          </w:pPr>
+          <w:hyperlink w:anchor="_Toc103436729" w:history="1">
+            <w:r>
+              <w:rPr>
+                <w:rStyle w:val="Lienhypertexte"/>
+                <w:noProof/>
+              </w:rPr>
+              <w:t>Chapitre 7 RDD (Resilient Distributed Dataset) :</w:t>
+            </w:r>
+            <w:r>
+              <w:rPr>
+                <w:noProof/>
+                <w:webHidden/>
+              </w:rPr>
+              <w:tab/>
+            </w:r>
+            <w:r>
+              <w:rPr>
+                <w:noProof/>
+                <w:webHidden/>
+              </w:rPr>
+              <w:fldChar w:fldCharType="begin"/>
+            </w:r>
+            <w:r>
+              <w:rPr>
+                <w:noProof/>
+                <w:webHidden/>
+              </w:rPr>
+              <w:instrText xml:space="preserve"> PAGEREF _Toc103436729 \h </w:instrText>
+            </w:r>
+            <w:r>
+              <w:rPr>
+                <w:noProof/>
+                <w:webHidden/>
+              </w:rPr>
+            </w:r>
+            <w:r>
+              <w:rPr>
+                <w:noProof/>
+                <w:webHidden/>
+              </w:rPr>
+              <w:fldChar w:fldCharType="separate"/>
+            </w:r>
+            <w:r>
+              <w:rPr>
+                <w:noProof/>
+                <w:webHidden/>
+              </w:rPr>
+              <w:t>7</w:t>
+            </w:r>
+            <w:r>
+              <w:rPr>
+                <w:noProof/>
+                <w:webHidden/>
+              </w:rPr>
+              <w:fldChar w:fldCharType="end"/>
+            </w:r>
+          </w:hyperlink>
+        </w:p>
+        <w:p>
+          <w:pPr>
+            <w:pStyle w:val="TM1"/>
+            <w:tabs>
+              <w:tab w:val="right" w:leader="dot" w:pos="9062"/>
+            </w:tabs>
+            <w:rPr>
+              <w:noProof/>
+            </w:rPr>
+          </w:pPr>
+          <w:hyperlink w:anchor="_Toc103436730" w:history="1">
+            <w:r>
+              <w:rPr>
+                <w:rStyle w:val="Lienhypertexte"/>
+                <w:noProof/>
+              </w:rPr>
+              <w:t>Chapitre 8 OPERATIONS SUR RDD :</w:t>
+            </w:r>
+            <w:r>
+              <w:rPr>
+                <w:noProof/>
+                <w:webHidden/>
+              </w:rPr>
+              <w:tab/>
+            </w:r>
+            <w:r>
+              <w:rPr>
+                <w:noProof/>
+                <w:webHidden/>
+              </w:rPr>
+              <w:fldChar w:fldCharType="begin"/>
+            </w:r>
+            <w:r>
+              <w:rPr>
+                <w:noProof/>
+                <w:webHidden/>
+              </w:rPr>
+              <w:instrText xml:space="preserve"> PAGEREF _Toc103436730 \h </w:instrText>
+            </w:r>
+            <w:r>
+              <w:rPr>
+                <w:noProof/>
+                <w:webHidden/>
+              </w:rPr>
+            </w:r>
+            <w:r>
+              <w:rPr>
+                <w:noProof/>
+                <w:webHidden/>
+              </w:rPr>
+              <w:fldChar w:fldCharType="separate"/>
+            </w:r>
+            <w:r>
+              <w:rPr>
+                <w:noProof/>
+                <w:webHidden/>
+              </w:rPr>
+              <w:t>8</w:t>
             </w:r>
             <w:r>
               <w:rPr>
@@ -408,13 +892,13 @@
               <w:noProof/>
             </w:rPr>
           </w:pPr>
-          <w:hyperlink w:anchor="_Toc103158884" w:history="1">
+          <w:hyperlink w:anchor="_Toc103436731" w:history="1">
             <w:r>
               <w:rPr>
                 <w:rStyle w:val="Lienhypertexte"/>
                 <w:noProof/>
               </w:rPr>
-              <w:t>Titre 1</w:t>
+              <w:t>1-Transformations :</w:t>
             </w:r>
             <w:r>
               <w:rPr>
@@ -435,7 +919,7 @@
                 <w:noProof/>
                 <w:webHidden/>
               </w:rPr>
-              <w:instrText xml:space="preserve"> PAGEREF _Toc103158884 \h </w:instrText>
+              <w:instrText xml:space="preserve"> PAGEREF _Toc103436731 \h </w:instrText>
             </w:r>
             <w:r>
               <w:rPr>
@@ -455,75 +939,7 @@
                 <w:noProof/>
                 <w:webHidden/>
               </w:rPr>
-              <w:t>2</w:t>
-            </w:r>
-            <w:r>
-              <w:rPr>
-                <w:noProof/>
-                <w:webHidden/>
-              </w:rPr>
-              <w:fldChar w:fldCharType="end"/>
-            </w:r>
-          </w:hyperlink>
-        </w:p>
-        <w:p>
-          <w:pPr>
-            <w:pStyle w:val="TM1"/>
-            <w:tabs>
-              <w:tab w:val="right" w:leader="dot" w:pos="9062"/>
-            </w:tabs>
-            <w:rPr>
-              <w:noProof/>
-            </w:rPr>
-          </w:pPr>
-          <w:hyperlink w:anchor="_Toc103158885" w:history="1">
-            <w:r>
-              <w:rPr>
-                <w:rStyle w:val="Lienhypertexte"/>
-                <w:noProof/>
-              </w:rPr>
-              <w:t>Chapitre 5</w:t>
-            </w:r>
-            <w:r>
-              <w:rPr>
-                <w:noProof/>
-                <w:webHidden/>
-              </w:rPr>
-              <w:tab/>
-            </w:r>
-            <w:r>
-              <w:rPr>
-                <w:noProof/>
-                <w:webHidden/>
-              </w:rPr>
-              <w:fldChar w:fldCharType="begin"/>
-            </w:r>
-            <w:r>
-              <w:rPr>
-                <w:noProof/>
-                <w:webHidden/>
-              </w:rPr>
-              <w:instrText xml:space="preserve"> PAGEREF _Toc103158885 \h </w:instrText>
-            </w:r>
-            <w:r>
-              <w:rPr>
-                <w:noProof/>
-                <w:webHidden/>
-              </w:rPr>
-            </w:r>
-            <w:r>
-              <w:rPr>
-                <w:noProof/>
-                <w:webHidden/>
-              </w:rPr>
-              <w:fldChar w:fldCharType="separate"/>
-            </w:r>
-            <w:r>
-              <w:rPr>
-                <w:noProof/>
-                <w:webHidden/>
-              </w:rPr>
-              <w:t>2</w:t>
+              <w:t>8</w:t>
             </w:r>
             <w:r>
               <w:rPr>
@@ -544,13 +960,13 @@
               <w:noProof/>
             </w:rPr>
           </w:pPr>
-          <w:hyperlink w:anchor="_Toc103158886" w:history="1">
+          <w:hyperlink w:anchor="_Toc103436732" w:history="1">
             <w:r>
               <w:rPr>
                 <w:rStyle w:val="Lienhypertexte"/>
                 <w:noProof/>
               </w:rPr>
-              <w:t>Titre 1</w:t>
+              <w:t>2-Actions :</w:t>
             </w:r>
             <w:r>
               <w:rPr>
@@ -571,7 +987,7 @@
                 <w:noProof/>
                 <w:webHidden/>
               </w:rPr>
-              <w:instrText xml:space="preserve"> PAGEREF _Toc103158886 \h </w:instrText>
+              <w:instrText xml:space="preserve"> PAGEREF _Toc103436732 \h </w:instrText>
             </w:r>
             <w:r>
               <w:rPr>
@@ -591,143 +1007,7 @@
                 <w:noProof/>
                 <w:webHidden/>
               </w:rPr>
-              <w:t>2</w:t>
-            </w:r>
-            <w:r>
-              <w:rPr>
-                <w:noProof/>
-                <w:webHidden/>
-              </w:rPr>
-              <w:fldChar w:fldCharType="end"/>
-            </w:r>
-          </w:hyperlink>
-        </w:p>
-        <w:p>
-          <w:pPr>
-            <w:pStyle w:val="TM1"/>
-            <w:tabs>
-              <w:tab w:val="right" w:leader="dot" w:pos="9062"/>
-            </w:tabs>
-            <w:rPr>
-              <w:noProof/>
-            </w:rPr>
-          </w:pPr>
-          <w:hyperlink w:anchor="_Toc103158887" w:history="1">
-            <w:r>
-              <w:rPr>
-                <w:rStyle w:val="Lienhypertexte"/>
-                <w:noProof/>
-              </w:rPr>
-              <w:t>Chapitre 6</w:t>
-            </w:r>
-            <w:r>
-              <w:rPr>
-                <w:noProof/>
-                <w:webHidden/>
-              </w:rPr>
-              <w:tab/>
-            </w:r>
-            <w:r>
-              <w:rPr>
-                <w:noProof/>
-                <w:webHidden/>
-              </w:rPr>
-              <w:fldChar w:fldCharType="begin"/>
-            </w:r>
-            <w:r>
-              <w:rPr>
-                <w:noProof/>
-                <w:webHidden/>
-              </w:rPr>
-              <w:instrText xml:space="preserve"> PAGEREF _Toc103158887 \h </w:instrText>
-            </w:r>
-            <w:r>
-              <w:rPr>
-                <w:noProof/>
-                <w:webHidden/>
-              </w:rPr>
-            </w:r>
-            <w:r>
-              <w:rPr>
-                <w:noProof/>
-                <w:webHidden/>
-              </w:rPr>
-              <w:fldChar w:fldCharType="separate"/>
-            </w:r>
-            <w:r>
-              <w:rPr>
-                <w:noProof/>
-                <w:webHidden/>
-              </w:rPr>
-              <w:t>2</w:t>
-            </w:r>
-            <w:r>
-              <w:rPr>
-                <w:noProof/>
-                <w:webHidden/>
-              </w:rPr>
-              <w:fldChar w:fldCharType="end"/>
-            </w:r>
-          </w:hyperlink>
-        </w:p>
-        <w:p>
-          <w:pPr>
-            <w:pStyle w:val="TM2"/>
-            <w:tabs>
-              <w:tab w:val="right" w:leader="dot" w:pos="9062"/>
-            </w:tabs>
-            <w:rPr>
-              <w:noProof/>
-            </w:rPr>
-          </w:pPr>
-          <w:hyperlink w:anchor="_Toc103158888" w:history="1">
-            <w:r>
-              <w:rPr>
-                <w:rStyle w:val="Lienhypertexte"/>
-                <w:noProof/>
-              </w:rPr>
-              <w:t>Titre 1</w:t>
-            </w:r>
-            <w:r>
-              <w:rPr>
-                <w:noProof/>
-                <w:webHidden/>
-              </w:rPr>
-              <w:tab/>
-            </w:r>
-            <w:r>
-              <w:rPr>
-                <w:noProof/>
-                <w:webHidden/>
-              </w:rPr>
-              <w:fldChar w:fldCharType="begin"/>
-            </w:r>
-            <w:r>
-              <w:rPr>
-                <w:noProof/>
-                <w:webHidden/>
-              </w:rPr>
-              <w:instrText xml:space="preserve"> PAGEREF _Toc103158888 \h </w:instrText>
-            </w:r>
-            <w:r>
-              <w:rPr>
-                <w:noProof/>
-                <w:webHidden/>
-              </w:rPr>
-            </w:r>
-            <w:r>
-              <w:rPr>
-                <w:noProof/>
-                <w:webHidden/>
-              </w:rPr>
-              <w:fldChar w:fldCharType="separate"/>
-            </w:r>
-            <w:r>
-              <w:rPr>
-                <w:noProof/>
-                <w:webHidden/>
-              </w:rPr>
-              <w:t>2</w:t>
+              <w:t>9</w:t>
             </w:r>
             <w:r>
               <w:rPr>
@@ -770,7 +1050,7 @@
           <w:numId w:val="4"/>
         </w:numPr>
       </w:pPr>
-      <w:bookmarkStart w:id="1" w:name="_Toc103158879"/>
+      <w:bookmarkStart w:id="1" w:name="_Toc103436719"/>
       <w:r>
         <w:lastRenderedPageBreak/>
         <w:t>INTRODCTION :</w:t>
@@ -843,25 +1123,19 @@
         <w:jc w:val="both"/>
       </w:pPr>
       <w:r>
-        <w:t>Un</w:t>
+        <w:t>Il est écrit</w:t>
       </w:r>
       <w:r>
         <w:t xml:space="preserve"> </w:t>
       </w:r>
       <w:r>
-        <w:t>framework c’est lui q</w:t>
-      </w:r>
-      <w:r>
-        <w:t>ui dessine</w:t>
-      </w:r>
-      <w:r>
-        <w:t xml:space="preserve"> </w:t>
-      </w:r>
-      <w:r>
-        <w:t>qui encadre le programme</w:t>
-      </w:r>
-      <w:r>
-        <w:t>ur</w:t>
+        <w:t xml:space="preserve">en </w:t>
+      </w:r>
+      <w:r>
+        <w:t>langage scala</w:t>
+      </w:r>
+      <w:r>
+        <w:t xml:space="preserve">. </w:t>
       </w:r>
     </w:p>
     <w:p>
@@ -875,19 +1149,19 @@
         <w:jc w:val="both"/>
       </w:pPr>
       <w:r>
-        <w:t>Il est écrit</w:t>
+        <w:t>Spark est facile à utiliser.</w:t>
       </w:r>
       <w:r>
         <w:t xml:space="preserve"> </w:t>
       </w:r>
       <w:r>
-        <w:t xml:space="preserve">en </w:t>
-      </w:r>
-      <w:r>
-        <w:t>langage scala</w:t>
-      </w:r>
-      <w:r>
-        <w:t xml:space="preserve">. </w:t>
+        <w:t>(</w:t>
+      </w:r>
+      <w:r>
+        <w:t>Commande</w:t>
+      </w:r>
+      <w:r>
+        <w:t> : spark submit)</w:t>
       </w:r>
     </w:p>
     <w:p>
@@ -901,19 +1175,25 @@
         <w:jc w:val="both"/>
       </w:pPr>
       <w:r>
-        <w:t>Spark est facile à utiliser.</w:t>
-      </w:r>
-      <w:r>
-        <w:t xml:space="preserve"> </w:t>
-      </w:r>
-      <w:r>
-        <w:t>(</w:t>
-      </w:r>
-      <w:r>
-        <w:t>Commande</w:t>
-      </w:r>
-      <w:r>
-        <w:t> : spark submit)</w:t>
+        <w:t xml:space="preserve">Possibilité de développement en </w:t>
+      </w:r>
+      <w:r>
+        <w:t>local (</w:t>
+      </w:r>
+      <w:r>
+        <w:t xml:space="preserve">mode standalone, </w:t>
+      </w:r>
+      <w:r>
+        <w:t>émulateur</w:t>
+      </w:r>
+      <w:r>
+        <w:t xml:space="preserve"> spark sur </w:t>
+      </w:r>
+      <w:r>
+        <w:t>Eclipse</w:t>
+      </w:r>
+      <w:r>
+        <w:t>)</w:t>
       </w:r>
     </w:p>
     <w:p>
@@ -927,25 +1207,31 @@
         <w:jc w:val="both"/>
       </w:pPr>
       <w:r>
-        <w:t xml:space="preserve">Possibilité de développement en </w:t>
-      </w:r>
-      <w:r>
-        <w:t>local (</w:t>
-      </w:r>
-      <w:r>
-        <w:t xml:space="preserve">mode standalone, </w:t>
-      </w:r>
-      <w:r>
-        <w:t>émulateur</w:t>
-      </w:r>
-      <w:r>
-        <w:t xml:space="preserve"> spark sur </w:t>
-      </w:r>
-      <w:r>
-        <w:t>Eclipse</w:t>
-      </w:r>
-      <w:r>
-        <w:t>)</w:t>
+        <w:t xml:space="preserve">On peut effectuer différentes tâches avec </w:t>
+      </w:r>
+      <w:proofErr w:type="spellStart"/>
+      <w:r>
+        <w:t>spark</w:t>
+      </w:r>
+      <w:proofErr w:type="spellEnd"/>
+      <w:r>
+        <w:t xml:space="preserve"> : </w:t>
+      </w:r>
+      <w:proofErr w:type="spellStart"/>
+      <w:r>
+        <w:t>etl</w:t>
+      </w:r>
+      <w:proofErr w:type="spellEnd"/>
+      <w:r>
+        <w:t xml:space="preserve"> ; </w:t>
+      </w:r>
+      <w:proofErr w:type="spellStart"/>
+      <w:r>
+        <w:t>sql</w:t>
+      </w:r>
+      <w:proofErr w:type="spellEnd"/>
+      <w:r>
+        <w:t>, Machine Learning, analyses de données,</w:t>
       </w:r>
     </w:p>
     <w:p>
@@ -959,23 +1245,7 @@
         <w:jc w:val="both"/>
       </w:pPr>
       <w:r>
-        <w:t xml:space="preserve">On peut effectuer différentes tâches avec spark : </w:t>
-      </w:r>
-      <w:proofErr w:type="spellStart"/>
-      <w:r>
-        <w:t>etl</w:t>
-      </w:r>
-      <w:proofErr w:type="spellEnd"/>
-      <w:r>
-        <w:t xml:space="preserve"> ; </w:t>
-      </w:r>
-      <w:proofErr w:type="spellStart"/>
-      <w:r>
-        <w:t>sql</w:t>
-      </w:r>
-      <w:proofErr w:type="spellEnd"/>
-      <w:r>
-        <w:t>, Machine Learning, analyses de données,</w:t>
+        <w:t>Tolérant aux pannes</w:t>
       </w:r>
     </w:p>
     <w:p>
@@ -989,7 +1259,7 @@
         <w:jc w:val="both"/>
       </w:pPr>
       <w:r>
-        <w:t>Tolérant aux pannes</w:t>
+        <w:t>Beaucoup plus performant et beaucoup plus complet que map reduce.</w:t>
       </w:r>
     </w:p>
     <w:p>
@@ -1003,7 +1273,39 @@
         <w:jc w:val="both"/>
       </w:pPr>
       <w:r>
-        <w:t>Beaucoup plus performant et beaucoup plus complet que map reduce.</w:t>
+        <w:t>Il est basé sur les RDD (</w:t>
+      </w:r>
+      <w:proofErr w:type="spellStart"/>
+      <w:r>
+        <w:t>Resilient</w:t>
+      </w:r>
+      <w:proofErr w:type="spellEnd"/>
+      <w:r>
+        <w:t xml:space="preserve"> Distributed Data set)</w:t>
+      </w:r>
+      <w:r>
+        <w:t> : Une</w:t>
+      </w:r>
+      <w:r>
+        <w:t xml:space="preserve"> API </w:t>
+      </w:r>
+      <w:r>
+        <w:t>similaire</w:t>
+      </w:r>
+      <w:r>
+        <w:t xml:space="preserve"> à l’api collection : consiste à charger dans la RAM de chaque nœud d’un cluster spark la même méthode</w:t>
+      </w:r>
+      <w:r>
+        <w:t xml:space="preserve"> (variable distribuée)</w:t>
+      </w:r>
+      <w:r>
+        <w:t xml:space="preserve"> et de traiter les données de chaque nœud </w:t>
+      </w:r>
+      <w:r>
+        <w:t>avec la</w:t>
+      </w:r>
+      <w:r>
+        <w:t xml:space="preserve"> même méthode en même temps (en parallèle)</w:t>
       </w:r>
     </w:p>
     <w:p>
@@ -1017,40 +1319,344 @@
         <w:jc w:val="both"/>
       </w:pPr>
       <w:r>
-        <w:t>Il est basé sur les RDD (</w:t>
+        <w:t xml:space="preserve">Librairie très riche : JDBC, SQL, </w:t>
+      </w:r>
+      <w:r>
+        <w:t>traitement</w:t>
+      </w:r>
+      <w:r>
+        <w:t xml:space="preserve"> des chaines de caractères…</w:t>
+      </w:r>
+      <w:r>
+        <w:t> :</w:t>
+      </w:r>
+      <w:r>
+        <w:t xml:space="preserve"> permet de faire de l’ETL (</w:t>
       </w:r>
       <w:proofErr w:type="spellStart"/>
       <w:r>
-        <w:t>Resilient</w:t>
+        <w:t>Extract</w:t>
       </w:r>
       <w:proofErr w:type="spellEnd"/>
       <w:r>
-        <w:t xml:space="preserve"> Distributed Data set)</w:t>
-      </w:r>
-      <w:r>
-        <w:t> : Une</w:t>
-      </w:r>
-      <w:r>
-        <w:t xml:space="preserve"> API </w:t>
-      </w:r>
-      <w:r>
-        <w:t>similaire</w:t>
-      </w:r>
-      <w:r>
-        <w:t xml:space="preserve"> à l’api collection : consiste à charger dans la RAM de chaque nœud d’un cluster spark la même méthode</w:t>
-      </w:r>
-      <w:r>
-        <w:t xml:space="preserve"> (variable distribuée)</w:t>
-      </w:r>
-      <w:r>
-        <w:t xml:space="preserve"> et de traiter les données de chaque nœud </w:t>
-      </w:r>
-      <w:r>
-        <w:t>avec la</w:t>
-      </w:r>
-      <w:r>
-        <w:t xml:space="preserve"> même méthode en même temps (en parallèle)</w:t>
-      </w:r>
+        <w:t xml:space="preserve"> </w:t>
+      </w:r>
+      <w:proofErr w:type="spellStart"/>
+      <w:r>
+        <w:t>Transform</w:t>
+      </w:r>
+      <w:proofErr w:type="spellEnd"/>
+      <w:r>
+        <w:t xml:space="preserve"> and </w:t>
+      </w:r>
+      <w:proofErr w:type="spellStart"/>
+      <w:r>
+        <w:t>Load</w:t>
+      </w:r>
+      <w:proofErr w:type="spellEnd"/>
+      <w:r>
+        <w:t>), de l’ELT (</w:t>
+      </w:r>
+      <w:proofErr w:type="spellStart"/>
+      <w:r>
+        <w:t>Extract</w:t>
+      </w:r>
+      <w:proofErr w:type="spellEnd"/>
+      <w:r>
+        <w:t xml:space="preserve"> </w:t>
+      </w:r>
+      <w:proofErr w:type="spellStart"/>
+      <w:r>
+        <w:t>Load</w:t>
+      </w:r>
+      <w:proofErr w:type="spellEnd"/>
+      <w:r>
+        <w:t xml:space="preserve"> and </w:t>
+      </w:r>
+      <w:proofErr w:type="spellStart"/>
+      <w:r>
+        <w:t>Transform</w:t>
+      </w:r>
+      <w:proofErr w:type="spellEnd"/>
+      <w:r>
+        <w:t>), de l’analytique avec une librairie riche et complète, du Machine Learning et aussi du traitement de graphes sur des gros volumes de données, avec différents formats en batch ou en pseudo-temps réel.</w:t>
+      </w:r>
+    </w:p>
+    <w:p>
+      <w:pPr>
+        <w:spacing w:after="0"/>
+        <w:jc w:val="both"/>
+      </w:pPr>
+    </w:p>
+    <w:p>
+      <w:pPr>
+        <w:spacing w:after="0"/>
+        <w:jc w:val="center"/>
+      </w:pPr>
+      <w:r>
+        <w:drawing>
+          <wp:inline distT="0" distB="0" distL="0" distR="0" wp14:anchorId="795C3F91" wp14:editId="421FD39F">
+            <wp:extent cx="4726207" cy="2669878"/>
+            <wp:effectExtent l="19050" t="19050" r="17780" b="16510"/>
+            <wp:docPr id="4" name="Image 4"/>
+            <wp:cNvGraphicFramePr>
+              <a:graphicFrameLocks xmlns:a="http://schemas.openxmlformats.org/drawingml/2006/main" noChangeAspect="1"/>
+            </wp:cNvGraphicFramePr>
+            <a:graphic xmlns:a="http://schemas.openxmlformats.org/drawingml/2006/main">
+              <a:graphicData uri="http://schemas.openxmlformats.org/drawingml/2006/picture">
+                <pic:pic xmlns:pic="http://schemas.openxmlformats.org/drawingml/2006/picture">
+                  <pic:nvPicPr>
+                    <pic:cNvPr id="1" name=""/>
+                    <pic:cNvPicPr/>
+                  </pic:nvPicPr>
+                  <pic:blipFill rotWithShape="1">
+                    <a:blip r:embed="rId8"/>
+                    <a:srcRect l="9405" t="4044" r="8510"/>
+                    <a:stretch/>
+                  </pic:blipFill>
+                  <pic:spPr bwMode="auto">
+                    <a:xfrm>
+                      <a:off x="0" y="0"/>
+                      <a:ext cx="4728675" cy="2671272"/>
+                    </a:xfrm>
+                    <a:prstGeom prst="rect">
+                      <a:avLst/>
+                    </a:prstGeom>
+                    <a:ln>
+                      <a:solidFill>
+                        <a:schemeClr val="tx1"/>
+                      </a:solidFill>
+                    </a:ln>
+                    <a:extLst>
+                      <a:ext uri="{53640926-AAD7-44D8-BBD7-CCE9431645EC}">
+                        <a14:shadowObscured xmlns:a14="http://schemas.microsoft.com/office/drawing/2010/main"/>
+                      </a:ext>
+                    </a:extLst>
+                  </pic:spPr>
+                </pic:pic>
+              </a:graphicData>
+            </a:graphic>
+          </wp:inline>
+        </w:drawing>
+      </w:r>
+    </w:p>
+    <w:p>
+      <w:pPr>
+        <w:spacing w:after="0"/>
+        <w:jc w:val="both"/>
+      </w:pPr>
+    </w:p>
+    <w:p>
+      <w:pPr>
+        <w:spacing w:after="0"/>
+        <w:jc w:val="both"/>
+        <w:rPr>
+          <w:b/>
+          <w:bCs/>
+        </w:rPr>
+      </w:pPr>
+      <w:r>
+        <w:rPr>
+          <w:b/>
+          <w:bCs/>
+        </w:rPr>
+        <w:t>En conclusion :</w:t>
+      </w:r>
+    </w:p>
+    <w:p>
+      <w:pPr>
+        <w:jc w:val="both"/>
+      </w:pPr>
+      <w:r>
+        <w:t xml:space="preserve">Spark (ou Apache Spark) est un framework open source de calcul </w:t>
+      </w:r>
+      <w:r>
+        <w:rPr>
+          <w:b/>
+          <w:bCs/>
+        </w:rPr>
+        <w:t>distribué in-memory</w:t>
+      </w:r>
+      <w:r>
+        <w:t xml:space="preserve"> pour le traitement et l’analyse de données massives. Il s’agit d’un ensemble d’outils structurés selon une architecture définie. Ces composants font de Spark une plate-forme unificatrice riche en fonctionnalités : elle peut être utilisée pour de nombreuses tâches qui devaient auparavant être accomplies </w:t>
+      </w:r>
+      <w:r>
+        <w:rPr>
+          <w:b/>
+          <w:bCs/>
+        </w:rPr>
+        <w:t>avec plusieurs frameworks</w:t>
+      </w:r>
+      <w:r>
+        <w:t xml:space="preserve"> différents.</w:t>
+      </w:r>
+    </w:p>
+    <w:p>
+      <w:pPr>
+        <w:spacing w:after="0"/>
+        <w:jc w:val="both"/>
+      </w:pPr>
+      <w:r>
+        <w:rPr>
+          <w:noProof/>
+        </w:rPr>
+        <w:lastRenderedPageBreak/>
+        <w:drawing>
+          <wp:anchor distT="0" distB="0" distL="114300" distR="114300" simplePos="0" relativeHeight="251659264" behindDoc="0" locked="0" layoutInCell="1" allowOverlap="1" wp14:anchorId="55C5B466" wp14:editId="6388B3B0">
+            <wp:simplePos x="0" y="0"/>
+            <wp:positionH relativeFrom="column">
+              <wp:posOffset>1422400</wp:posOffset>
+            </wp:positionH>
+            <wp:positionV relativeFrom="paragraph">
+              <wp:posOffset>57150</wp:posOffset>
+            </wp:positionV>
+            <wp:extent cx="3072130" cy="2196465"/>
+            <wp:effectExtent l="19050" t="19050" r="13970" b="13335"/>
+            <wp:wrapSquare wrapText="bothSides"/>
+            <wp:docPr id="3" name="Image 3"/>
+            <wp:cNvGraphicFramePr>
+              <a:graphicFrameLocks xmlns:a="http://schemas.openxmlformats.org/drawingml/2006/main" noChangeAspect="1"/>
+            </wp:cNvGraphicFramePr>
+            <a:graphic xmlns:a="http://schemas.openxmlformats.org/drawingml/2006/main">
+              <a:graphicData uri="http://schemas.openxmlformats.org/drawingml/2006/picture">
+                <pic:pic xmlns:pic="http://schemas.openxmlformats.org/drawingml/2006/picture">
+                  <pic:nvPicPr>
+                    <pic:cNvPr id="3" name="Image 3"/>
+                    <pic:cNvPicPr/>
+                  </pic:nvPicPr>
+                  <pic:blipFill rotWithShape="1">
+                    <a:blip r:embed="rId9">
+                      <a:extLst>
+                        <a:ext uri="{28A0092B-C50C-407E-A947-70E740481C1C}">
+                          <a14:useLocalDpi xmlns:a14="http://schemas.microsoft.com/office/drawing/2010/main" val="0"/>
+                        </a:ext>
+                      </a:extLst>
+                    </a:blip>
+                    <a:srcRect l="6458" t="7937" r="4244" b="6273"/>
+                    <a:stretch/>
+                  </pic:blipFill>
+                  <pic:spPr bwMode="auto">
+                    <a:xfrm>
+                      <a:off x="0" y="0"/>
+                      <a:ext cx="3072130" cy="2196465"/>
+                    </a:xfrm>
+                    <a:prstGeom prst="rect">
+                      <a:avLst/>
+                    </a:prstGeom>
+                    <a:ln w="9525" cap="flat" cmpd="sng" algn="ctr">
+                      <a:solidFill>
+                        <a:sysClr val="windowText" lastClr="000000"/>
+                      </a:solidFill>
+                      <a:prstDash val="solid"/>
+                      <a:round/>
+                      <a:headEnd type="none" w="med" len="med"/>
+                      <a:tailEnd type="none" w="med" len="med"/>
+                      <a:extLst>
+                        <a:ext uri="{C807C97D-BFC1-408E-A445-0C87EB9F89A2}">
+                          <ask:lineSketchStyleProps xmlns:ask="http://schemas.microsoft.com/office/drawing/2018/sketchyshapes" sd="0">
+                            <a:custGeom>
+                              <a:avLst/>
+                              <a:gdLst/>
+                              <a:ahLst/>
+                              <a:cxnLst/>
+                              <a:rect l="0" t="0" r="0" b="0"/>
+                              <a:pathLst/>
+                            </a:custGeom>
+                            <ask:type/>
+                          </ask:lineSketchStyleProps>
+                        </a:ext>
+                      </a:extLst>
+                    </a:ln>
+                    <a:extLst>
+                      <a:ext uri="{53640926-AAD7-44D8-BBD7-CCE9431645EC}">
+                        <a14:shadowObscured xmlns:a14="http://schemas.microsoft.com/office/drawing/2010/main"/>
+                      </a:ext>
+                    </a:extLst>
+                  </pic:spPr>
+                </pic:pic>
+              </a:graphicData>
+            </a:graphic>
+          </wp:anchor>
+        </w:drawing>
+      </w:r>
+    </w:p>
+    <w:p>
+      <w:pPr>
+        <w:spacing w:after="0"/>
+        <w:ind w:left="360"/>
+        <w:jc w:val="both"/>
+      </w:pPr>
+    </w:p>
+    <w:p>
+      <w:pPr>
+        <w:spacing w:after="0"/>
+        <w:jc w:val="both"/>
+      </w:pPr>
+    </w:p>
+    <w:p/>
+    <w:p/>
+    <w:p/>
+    <w:p/>
+    <w:p/>
+    <w:p/>
+    <w:p/>
+    <w:p/>
+    <w:p>
+      <w:pPr>
+        <w:spacing w:after="0"/>
+        <w:jc w:val="both"/>
+      </w:pPr>
+      <w:r>
+        <w:rPr>
+          <w:b/>
+          <w:bCs/>
+          <w:i/>
+          <w:iCs/>
+          <w:u w:val="single"/>
+        </w:rPr>
+        <w:t xml:space="preserve">NB : </w:t>
+      </w:r>
+      <w:r>
+        <w:t>Un</w:t>
+      </w:r>
+      <w:r>
+        <w:t xml:space="preserve"> </w:t>
+      </w:r>
+      <w:r>
+        <w:t xml:space="preserve">framework c’est lui </w:t>
+      </w:r>
+      <w:r>
+        <w:t xml:space="preserve">et </w:t>
+      </w:r>
+      <w:r>
+        <w:t>qui encadre le programmeur</w:t>
+      </w:r>
+      <w:r>
+        <w:t xml:space="preserve"> </w:t>
+      </w:r>
+      <w:r>
+        <w:t>q</w:t>
+      </w:r>
+      <w:r>
+        <w:t>ui dessine</w:t>
+      </w:r>
+      <w:r>
+        <w:t xml:space="preserve"> son programme.</w:t>
+      </w:r>
+    </w:p>
+    <w:bookmarkEnd w:id="0"/>
+    <w:p>
+      <w:pPr>
+        <w:pStyle w:val="Titre1"/>
+      </w:pPr>
+      <w:r>
+        <w:t> </w:t>
+      </w:r>
+      <w:bookmarkStart w:id="2" w:name="_Toc103436720"/>
+      <w:r>
+        <w:t>: ENVIRONNEMENT DE DEVELOPPEMENT UNIFIE</w:t>
+      </w:r>
+      <w:bookmarkEnd w:id="2"/>
     </w:p>
     <w:p>
       <w:pPr>
@@ -1059,32 +1665,10 @@
           <w:ilvl w:val="0"/>
           <w:numId w:val="5"/>
         </w:numPr>
-        <w:spacing w:after="0"/>
-        <w:jc w:val="both"/>
-      </w:pPr>
-      <w:r>
-        <w:t xml:space="preserve">Librairie très riche : JDBC, SQL, </w:t>
-      </w:r>
-      <w:r>
-        <w:t>traitement</w:t>
-      </w:r>
-      <w:r>
-        <w:t xml:space="preserve"> des chaines de caractères…</w:t>
-      </w:r>
-    </w:p>
-    <w:bookmarkEnd w:id="0"/>
-    <w:p>
-      <w:pPr>
-        <w:pStyle w:val="Titre1"/>
-      </w:pPr>
-      <w:r>
-        <w:t> </w:t>
-      </w:r>
-      <w:bookmarkStart w:id="2" w:name="_Toc103158880"/>
-      <w:r>
-        <w:t>: ENVIRONNEMENT DE DEVELOPPEMENT UNIFIE</w:t>
-      </w:r>
-      <w:bookmarkEnd w:id="2"/>
+      </w:pPr>
+      <w:r>
+        <w:t>Il est interactif avec spark shell</w:t>
+      </w:r>
     </w:p>
     <w:p>
       <w:pPr>
@@ -1095,13 +1679,8 @@
         </w:numPr>
       </w:pPr>
       <w:r>
-        <w:t xml:space="preserve">Il est interactif avec spark </w:t>
-      </w:r>
-      <w:proofErr w:type="spellStart"/>
-      <w:r>
-        <w:t>shell</w:t>
-      </w:r>
-      <w:proofErr w:type="spellEnd"/>
+        <w:t>Il supporte plusieurs types de données</w:t>
+      </w:r>
     </w:p>
     <w:p>
       <w:pPr>
@@ -1112,8 +1691,670 @@
         </w:numPr>
       </w:pPr>
       <w:r>
-        <w:t>Il supporte plusieurs types de données</w:t>
-      </w:r>
+        <w:t>Il supporte plusieurs</w:t>
+      </w:r>
+      <w:r>
+        <w:t xml:space="preserve"> </w:t>
+      </w:r>
+      <w:r>
+        <w:t>managers de ressources (YARN, Mesos, Standalone)</w:t>
+      </w:r>
+    </w:p>
+    <w:p>
+      <w:pPr>
+        <w:jc w:val="both"/>
+      </w:pPr>
+      <w:r>
+        <w:t>Spark utilise</w:t>
+      </w:r>
+      <w:r>
+        <w:t xml:space="preserve">, </w:t>
+      </w:r>
+      <w:r>
+        <w:t>pour exécuter des tâches</w:t>
+      </w:r>
+      <w:r>
+        <w:t xml:space="preserve">, </w:t>
+      </w:r>
+      <w:r>
+        <w:t xml:space="preserve">un gestionnaire de </w:t>
+      </w:r>
+      <w:r>
+        <w:t>cluster</w:t>
+      </w:r>
+      <w:r>
+        <w:t xml:space="preserve"> (Cluster manager)</w:t>
+      </w:r>
+      <w:r>
+        <w:t> :</w:t>
+      </w:r>
+      <w:r>
+        <w:t xml:space="preserve"> comme le gestionnaire de groupe autonome de Spark</w:t>
+      </w:r>
+      <w:r>
+        <w:t xml:space="preserve"> (</w:t>
+      </w:r>
+      <w:r>
+        <w:rPr>
+          <w:b/>
+          <w:bCs/>
+        </w:rPr>
+        <w:t>Standalone</w:t>
+      </w:r>
+      <w:r>
+        <w:t>)</w:t>
+      </w:r>
+      <w:r>
+        <w:t xml:space="preserve">, </w:t>
+      </w:r>
+      <w:r>
+        <w:rPr>
+          <w:b/>
+          <w:bCs/>
+        </w:rPr>
+        <w:t>YARN, ou Mesos</w:t>
+      </w:r>
+      <w:r>
+        <w:t>. Les demandes Spark sont ensuite soumises à ces gestionnaires de clusters qui accorderont des ressources à la demande afin que celle-ci puisse être effectuer.</w:t>
+      </w:r>
+    </w:p>
+    <w:p>
+      <w:pPr>
+        <w:pStyle w:val="Titre1"/>
+      </w:pPr>
+      <w:r>
+        <w:t> </w:t>
+      </w:r>
+      <w:bookmarkStart w:id="3" w:name="_Toc103436721"/>
+      <w:r>
+        <w:t>: LA SUITE DE APACH SPARK</w:t>
+      </w:r>
+      <w:bookmarkEnd w:id="3"/>
+    </w:p>
+    <w:p>
+      <w:pPr>
+        <w:jc w:val="center"/>
+      </w:pPr>
+      <w:r>
+        <w:rPr>
+          <w:noProof/>
+        </w:rPr>
+        <w:drawing>
+          <wp:inline distT="0" distB="0" distL="0" distR="0" wp14:anchorId="38D75D85" wp14:editId="392B7F9F">
+            <wp:extent cx="3386582" cy="1701800"/>
+            <wp:effectExtent l="19050" t="19050" r="23495" b="12700"/>
+            <wp:docPr id="6" name="Image 6"/>
+            <wp:cNvGraphicFramePr>
+              <a:graphicFrameLocks xmlns:a="http://schemas.openxmlformats.org/drawingml/2006/main" noChangeAspect="1"/>
+            </wp:cNvGraphicFramePr>
+            <a:graphic xmlns:a="http://schemas.openxmlformats.org/drawingml/2006/main">
+              <a:graphicData uri="http://schemas.openxmlformats.org/drawingml/2006/picture">
+                <pic:pic xmlns:pic="http://schemas.openxmlformats.org/drawingml/2006/picture">
+                  <pic:nvPicPr>
+                    <pic:cNvPr id="0" name="Picture 2"/>
+                    <pic:cNvPicPr>
+                      <a:picLocks noChangeAspect="1" noChangeArrowheads="1"/>
+                    </pic:cNvPicPr>
+                  </pic:nvPicPr>
+                  <pic:blipFill rotWithShape="1">
+                    <a:blip r:embed="rId10">
+                      <a:extLst>
+                        <a:ext uri="{28A0092B-C50C-407E-A947-70E740481C1C}">
+                          <a14:useLocalDpi xmlns:a14="http://schemas.microsoft.com/office/drawing/2010/main" val="0"/>
+                        </a:ext>
+                      </a:extLst>
+                    </a:blip>
+                    <a:srcRect r="5836"/>
+                    <a:stretch/>
+                  </pic:blipFill>
+                  <pic:spPr bwMode="auto">
+                    <a:xfrm>
+                      <a:off x="0" y="0"/>
+                      <a:ext cx="3387598" cy="1702311"/>
+                    </a:xfrm>
+                    <a:prstGeom prst="rect">
+                      <a:avLst/>
+                    </a:prstGeom>
+                    <a:noFill/>
+                    <a:ln>
+                      <a:solidFill>
+                        <a:schemeClr val="tx1"/>
+                      </a:solidFill>
+                    </a:ln>
+                    <a:extLst>
+                      <a:ext uri="{53640926-AAD7-44D8-BBD7-CCE9431645EC}">
+                        <a14:shadowObscured xmlns:a14="http://schemas.microsoft.com/office/drawing/2010/main"/>
+                      </a:ext>
+                    </a:extLst>
+                  </pic:spPr>
+                </pic:pic>
+              </a:graphicData>
+            </a:graphic>
+          </wp:inline>
+        </w:drawing>
+      </w:r>
+    </w:p>
+    <w:p>
+      <w:pPr>
+        <w:jc w:val="both"/>
+        <w:rPr>
+          <w:b/>
+          <w:bCs/>
+        </w:rPr>
+      </w:pPr>
+      <w:r>
+        <w:rPr>
+          <w:b/>
+          <w:bCs/>
+        </w:rPr>
+        <w:lastRenderedPageBreak/>
+        <w:t xml:space="preserve">Apache Spark </w:t>
+      </w:r>
+      <w:proofErr w:type="spellStart"/>
+      <w:r>
+        <w:rPr>
+          <w:b/>
+          <w:bCs/>
+        </w:rPr>
+        <w:t>Core</w:t>
+      </w:r>
+      <w:proofErr w:type="spellEnd"/>
+      <w:r>
+        <w:rPr>
+          <w:b/>
+          <w:bCs/>
+        </w:rPr>
+        <w:t xml:space="preserve"> : </w:t>
+      </w:r>
+      <w:r>
+        <w:t xml:space="preserve">Spark </w:t>
+      </w:r>
+      <w:proofErr w:type="spellStart"/>
+      <w:r>
+        <w:t>Core</w:t>
+      </w:r>
+      <w:proofErr w:type="spellEnd"/>
+      <w:r>
+        <w:t>, comme son nom l’indique, est le moteur d’exécution du framework, la base du framework. Il fournit la répartition des tâches distribuées, le scheduling et des fonctionnalités lectures/écritures de base. L’API RDD est implémentée (</w:t>
+      </w:r>
+      <w:proofErr w:type="spellStart"/>
+      <w:r>
+        <w:t>Resilient</w:t>
+      </w:r>
+      <w:proofErr w:type="spellEnd"/>
+      <w:r>
+        <w:t xml:space="preserve"> Distributed </w:t>
+      </w:r>
+      <w:proofErr w:type="spellStart"/>
+      <w:r>
+        <w:t>Datasets</w:t>
+      </w:r>
+      <w:proofErr w:type="spellEnd"/>
+      <w:r>
+        <w:t xml:space="preserve">) sur Spark </w:t>
+      </w:r>
+      <w:proofErr w:type="spellStart"/>
+      <w:r>
+        <w:t>Core</w:t>
+      </w:r>
+      <w:proofErr w:type="spellEnd"/>
+      <w:r>
+        <w:t>, qui est une collection logique de données partitionnées sur le cluster.</w:t>
+      </w:r>
+    </w:p>
+    <w:p>
+      <w:pPr>
+        <w:jc w:val="both"/>
+      </w:pPr>
+      <w:r>
+        <w:t>Les RDD peuvent être créés de deux façons : l’une est en référençant des jeux de données dans des systèmes de stockage externes (ou bien en le créant via le SparkContext) et la seconde consiste à appliquer des transformations (</w:t>
+      </w:r>
+      <w:proofErr w:type="spellStart"/>
+      <w:r>
+        <w:t>Map</w:t>
+      </w:r>
+      <w:proofErr w:type="spellEnd"/>
+      <w:r>
+        <w:t xml:space="preserve">, filtre, </w:t>
+      </w:r>
+      <w:proofErr w:type="spellStart"/>
+      <w:r>
+        <w:t>Reduce</w:t>
+      </w:r>
+      <w:proofErr w:type="spellEnd"/>
+      <w:r>
+        <w:t>, jointure) sur des RDD existants.</w:t>
+      </w:r>
+    </w:p>
+    <w:p>
+      <w:pPr>
+        <w:jc w:val="both"/>
+        <w:rPr>
+          <w:rFonts w:eastAsiaTheme="majorEastAsia" w:cstheme="minorHAnsi"/>
+        </w:rPr>
+      </w:pPr>
+      <w:r>
+        <w:rPr>
+          <w:b/>
+          <w:bCs/>
+          <w:i/>
+          <w:iCs/>
+          <w:u w:val="single"/>
+        </w:rPr>
+        <w:t>NB</w:t>
+      </w:r>
+      <w:proofErr w:type="gramStart"/>
+      <w:r>
+        <w:rPr>
+          <w:b/>
+          <w:bCs/>
+          <w:i/>
+          <w:iCs/>
+          <w:u w:val="single"/>
+        </w:rPr>
+        <w:t> :</w:t>
+      </w:r>
+      <w:r>
+        <w:rPr>
+          <w:b/>
+          <w:bCs/>
+          <w:i/>
+          <w:iCs/>
+        </w:rPr>
+        <w:t>Data</w:t>
+      </w:r>
+      <w:proofErr w:type="gramEnd"/>
+      <w:r>
+        <w:rPr>
+          <w:b/>
+          <w:bCs/>
+          <w:i/>
+          <w:iCs/>
+        </w:rPr>
+        <w:t xml:space="preserve"> Frame</w:t>
+      </w:r>
+      <w:r>
+        <w:t> </w:t>
+      </w:r>
+      <w:r>
+        <w:rPr>
+          <w:rFonts w:asciiTheme="majorHAnsi" w:eastAsiaTheme="majorEastAsia" w:hAnsiTheme="majorHAnsi" w:cstheme="majorBidi"/>
+          <w:color w:val="244061" w:themeColor="accent1" w:themeShade="80"/>
+          <w:sz w:val="36"/>
+          <w:szCs w:val="36"/>
+        </w:rPr>
+        <w:t xml:space="preserve">: </w:t>
+      </w:r>
+      <w:r>
+        <w:rPr>
+          <w:rFonts w:eastAsiaTheme="majorEastAsia" w:cstheme="minorHAnsi"/>
+        </w:rPr>
+        <w:t>Un DataFrame représente simplement un tableau de données avec des lignes et des colonnes. La liste qui définit les colonnes et les types à l’intérieur de ces colonnes est appelée le schéma.</w:t>
+      </w:r>
+    </w:p>
+    <w:p>
+      <w:pPr>
+        <w:pStyle w:val="Titre1"/>
+      </w:pPr>
+      <w:bookmarkStart w:id="4" w:name="_Toc103436722"/>
+      <w:r>
+        <w:t>L</w:t>
+      </w:r>
+      <w:r>
+        <w:t>A LAZY EVALUATION</w:t>
+      </w:r>
+      <w:bookmarkEnd w:id="4"/>
+    </w:p>
+    <w:p>
+      <w:pPr>
+        <w:pStyle w:val="Paragraphedeliste"/>
+        <w:numPr>
+          <w:ilvl w:val="0"/>
+          <w:numId w:val="7"/>
+        </w:numPr>
+        <w:jc w:val="both"/>
+      </w:pPr>
+      <w:r>
+        <w:t xml:space="preserve">Apache </w:t>
+      </w:r>
+      <w:proofErr w:type="spellStart"/>
+      <w:r>
+        <w:t>spark</w:t>
+      </w:r>
+      <w:proofErr w:type="spellEnd"/>
+      <w:r>
+        <w:t xml:space="preserve"> est basé sur la </w:t>
+      </w:r>
+      <w:proofErr w:type="spellStart"/>
+      <w:r>
+        <w:t>lazy</w:t>
+      </w:r>
+      <w:proofErr w:type="spellEnd"/>
+      <w:r>
+        <w:t xml:space="preserve"> </w:t>
+      </w:r>
+      <w:proofErr w:type="spellStart"/>
+      <w:proofErr w:type="gramStart"/>
+      <w:r>
+        <w:t>evaluation</w:t>
+      </w:r>
+      <w:proofErr w:type="spellEnd"/>
+      <w:r>
+        <w:t> .</w:t>
+      </w:r>
+      <w:proofErr w:type="gramEnd"/>
+    </w:p>
+    <w:p>
+      <w:pPr>
+        <w:pStyle w:val="Paragraphedeliste"/>
+        <w:numPr>
+          <w:ilvl w:val="0"/>
+          <w:numId w:val="7"/>
+        </w:numPr>
+        <w:jc w:val="both"/>
+      </w:pPr>
+      <w:r>
+        <w:t>Spark</w:t>
+      </w:r>
+      <w:r>
+        <w:t xml:space="preserve"> </w:t>
+      </w:r>
+      <w:r>
+        <w:t xml:space="preserve">possède </w:t>
+      </w:r>
+      <w:r>
+        <w:t>types</w:t>
+      </w:r>
+      <w:r>
+        <w:t xml:space="preserve"> d’opérations, </w:t>
+      </w:r>
+      <w:r>
+        <w:rPr>
+          <w:b/>
+          <w:bCs/>
+        </w:rPr>
+        <w:t>les transformations et les actions</w:t>
+      </w:r>
+      <w:r>
+        <w:rPr>
+          <w:b/>
+          <w:bCs/>
+        </w:rPr>
+        <w:t>.</w:t>
+      </w:r>
+    </w:p>
+    <w:p>
+      <w:pPr>
+        <w:pStyle w:val="Paragraphedeliste"/>
+        <w:numPr>
+          <w:ilvl w:val="0"/>
+          <w:numId w:val="7"/>
+        </w:numPr>
+        <w:jc w:val="both"/>
+        <w:rPr>
+          <w:b/>
+          <w:bCs/>
+        </w:rPr>
+      </w:pPr>
+      <w:r>
+        <w:rPr>
+          <w:b/>
+          <w:bCs/>
+        </w:rPr>
+        <w:t>Les transformations en</w:t>
+      </w:r>
+      <w:r>
+        <w:t xml:space="preserve"> Spark sont ce qu’on appelle </w:t>
+      </w:r>
+      <w:proofErr w:type="spellStart"/>
+      <w:r>
+        <w:t>lazy</w:t>
+      </w:r>
+      <w:proofErr w:type="spellEnd"/>
+      <w:r>
+        <w:t xml:space="preserve">, cela veut dire que, quand </w:t>
+      </w:r>
+      <w:r>
+        <w:t xml:space="preserve">on </w:t>
+      </w:r>
+      <w:r>
+        <w:t xml:space="preserve">exécute des fonctions de transformation en Spark, le framework ne va pas les exécuter de suite mais garde un enregistrement de la fonction appelée. L’ensemble de ces opérations vont construire un graphe </w:t>
+      </w:r>
+      <w:r>
+        <w:rPr>
+          <w:b/>
+          <w:bCs/>
+        </w:rPr>
+        <w:t>DAG (</w:t>
+      </w:r>
+      <w:proofErr w:type="spellStart"/>
+      <w:r>
+        <w:rPr>
+          <w:b/>
+          <w:bCs/>
+        </w:rPr>
+        <w:t>Directed</w:t>
+      </w:r>
+      <w:proofErr w:type="spellEnd"/>
+      <w:r>
+        <w:rPr>
+          <w:b/>
+          <w:bCs/>
+        </w:rPr>
+        <w:t xml:space="preserve"> Acyclic Graph</w:t>
+      </w:r>
+      <w:r>
+        <w:rPr>
+          <w:b/>
+          <w:bCs/>
+        </w:rPr>
+        <w:t>)</w:t>
+      </w:r>
+    </w:p>
+    <w:p>
+      <w:pPr>
+        <w:pStyle w:val="Paragraphedeliste"/>
+        <w:numPr>
+          <w:ilvl w:val="0"/>
+          <w:numId w:val="7"/>
+        </w:numPr>
+        <w:jc w:val="both"/>
+      </w:pPr>
+      <w:r>
+        <w:t>L’ensemble</w:t>
+      </w:r>
+      <w:r>
+        <w:t xml:space="preserve"> des opérations d’un traitement Spark exécuté lorsqu’une fonction de type action est invoquée dans le programme (exemple : un count, un </w:t>
+      </w:r>
+      <w:proofErr w:type="spellStart"/>
+      <w:r>
+        <w:t>reduce</w:t>
+      </w:r>
+      <w:proofErr w:type="spellEnd"/>
+      <w:r>
+        <w:t xml:space="preserve">, un </w:t>
+      </w:r>
+      <w:proofErr w:type="spellStart"/>
+      <w:r>
+        <w:t>write</w:t>
+      </w:r>
+      <w:proofErr w:type="spellEnd"/>
+      <w:r>
+        <w:t xml:space="preserve"> …).</w:t>
+      </w:r>
+    </w:p>
+    <w:p>
+      <w:pPr>
+        <w:pStyle w:val="Paragraphedeliste"/>
+        <w:numPr>
+          <w:ilvl w:val="0"/>
+          <w:numId w:val="7"/>
+        </w:numPr>
+        <w:jc w:val="both"/>
+      </w:pPr>
+      <w:r>
+        <w:t>Dans</w:t>
+      </w:r>
+      <w:r>
+        <w:t xml:space="preserve"> l’évaluation paresseuse, les données ne sont pas chargées depuis la source tant que cela n’est pas nécessaire. Ainsi, on évite les exécutions de code coûteuses et inutiles et on gagne en performance lors de l’exécution, c’est ce qui fait, en autre, l’avantage d’Apache Spark vs MapReduce de Hadoop.</w:t>
+      </w:r>
+    </w:p>
+    <w:p>
+      <w:pPr>
+        <w:pStyle w:val="Titre1"/>
+      </w:pPr>
+      <w:bookmarkStart w:id="5" w:name="_Toc103436723"/>
+      <w:r>
+        <w:t>TERMINOLOGIE</w:t>
+      </w:r>
+      <w:bookmarkEnd w:id="5"/>
+    </w:p>
+    <w:p>
+      <w:r>
+        <w:t>LES DIFFERENTS MOTS CLES D</w:t>
+      </w:r>
+      <w:r>
+        <w:t>’UNE APPLICATION</w:t>
+      </w:r>
+      <w:r>
+        <w:t xml:space="preserve"> SPARK SONT :</w:t>
+      </w:r>
+    </w:p>
+    <w:p>
+      <w:pPr>
+        <w:pStyle w:val="Paragraphedeliste"/>
+        <w:numPr>
+          <w:ilvl w:val="0"/>
+          <w:numId w:val="6"/>
+        </w:numPr>
+        <w:rPr>
+          <w:lang w:val="en-US"/>
+        </w:rPr>
+      </w:pPr>
+      <w:r>
+        <w:rPr>
+          <w:lang w:val="en-US"/>
+        </w:rPr>
+        <w:t>1-</w:t>
+      </w:r>
+      <w:r>
+        <w:rPr>
+          <w:lang w:val="en-US"/>
+        </w:rPr>
+        <w:t>DRIVER</w:t>
+      </w:r>
+      <w:r>
+        <w:rPr>
+          <w:lang w:val="en-US"/>
+        </w:rPr>
+        <w:t>-</w:t>
+      </w:r>
+      <w:r>
+        <w:rPr>
+          <w:lang w:val="en-US"/>
+        </w:rPr>
+        <w:t xml:space="preserve"> </w:t>
+      </w:r>
+      <w:r>
+        <w:rPr>
+          <w:lang w:val="en-US"/>
+        </w:rPr>
+        <w:t>SPARK CONTEXT (SPARK CESSION)</w:t>
+      </w:r>
+    </w:p>
+    <w:p>
+      <w:pPr>
+        <w:pStyle w:val="Paragraphedeliste"/>
+        <w:numPr>
+          <w:ilvl w:val="0"/>
+          <w:numId w:val="6"/>
+        </w:numPr>
+        <w:rPr>
+          <w:lang w:val="en-US"/>
+        </w:rPr>
+      </w:pPr>
+      <w:r>
+        <w:rPr>
+          <w:lang w:val="en-US"/>
+        </w:rPr>
+        <w:t>2-</w:t>
+      </w:r>
+      <w:r>
+        <w:rPr>
+          <w:lang w:val="en-US"/>
+        </w:rPr>
+        <w:t>CLUSTER MANAGER</w:t>
+      </w:r>
+    </w:p>
+    <w:p>
+      <w:pPr>
+        <w:pStyle w:val="Paragraphedeliste"/>
+        <w:numPr>
+          <w:ilvl w:val="0"/>
+          <w:numId w:val="6"/>
+        </w:numPr>
+        <w:rPr>
+          <w:lang w:val="en-US"/>
+        </w:rPr>
+      </w:pPr>
+      <w:r>
+        <w:rPr>
+          <w:lang w:val="en-US"/>
+        </w:rPr>
+        <w:t>3-</w:t>
+      </w:r>
+      <w:r>
+        <w:rPr>
+          <w:lang w:val="en-US"/>
+        </w:rPr>
+        <w:t>WORKERS</w:t>
+      </w:r>
+    </w:p>
+    <w:p>
+      <w:pPr>
+        <w:pStyle w:val="Paragraphedeliste"/>
+        <w:numPr>
+          <w:ilvl w:val="0"/>
+          <w:numId w:val="6"/>
+        </w:numPr>
+        <w:rPr>
+          <w:lang w:val="en-US"/>
+        </w:rPr>
+      </w:pPr>
+      <w:r>
+        <w:rPr>
+          <w:lang w:val="en-US"/>
+        </w:rPr>
+        <w:t>4-</w:t>
+      </w:r>
+      <w:r>
+        <w:rPr>
+          <w:lang w:val="en-US"/>
+        </w:rPr>
+        <w:t>EXECUTOR</w:t>
+      </w:r>
+    </w:p>
+    <w:p>
+      <w:pPr>
+        <w:pStyle w:val="Titre2"/>
+      </w:pPr>
+      <w:bookmarkStart w:id="6" w:name="_Toc103436724"/>
+      <w:r>
+        <w:t xml:space="preserve">1-LE </w:t>
+      </w:r>
+      <w:r>
+        <w:t>DRIVER :</w:t>
+      </w:r>
+      <w:r>
+        <w:t xml:space="preserve"> (J</w:t>
+      </w:r>
+      <w:r>
+        <w:t>avaSparkContext ou SparkCession)</w:t>
+      </w:r>
+      <w:r>
+        <w:t> :</w:t>
+      </w:r>
+      <w:bookmarkEnd w:id="6"/>
     </w:p>
     <w:p>
       <w:pPr>
@@ -1122,131 +2363,1598 @@
           <w:ilvl w:val="0"/>
           <w:numId w:val="5"/>
         </w:numPr>
-      </w:pPr>
-      <w:r>
-        <w:t xml:space="preserve">Il supporte </w:t>
+        <w:jc w:val="both"/>
+      </w:pPr>
+      <w:r>
+        <w:t xml:space="preserve">Master de </w:t>
+      </w:r>
+      <w:r>
+        <w:t>l’application :</w:t>
+      </w:r>
+      <w:r>
+        <w:t xml:space="preserve"> le c</w:t>
+      </w:r>
+      <w:r>
+        <w:t>ockpit pour l’exécution des jobs et des tâches</w:t>
+      </w:r>
+    </w:p>
+    <w:p>
+      <w:pPr>
+        <w:pStyle w:val="Paragraphedeliste"/>
+        <w:numPr>
+          <w:ilvl w:val="0"/>
+          <w:numId w:val="5"/>
+        </w:numPr>
+        <w:jc w:val="both"/>
+      </w:pPr>
+      <w:r>
+        <w:t>C’est</w:t>
+      </w:r>
+      <w:r>
+        <w:t xml:space="preserve"> le point d’entrée</w:t>
+      </w:r>
+      <w:r>
+        <w:t xml:space="preserve"> </w:t>
+      </w:r>
+      <w:r>
+        <w:t>(</w:t>
+      </w:r>
+      <w:r>
+        <w:t>le main</w:t>
+      </w:r>
+      <w:r>
+        <w:t>)</w:t>
+      </w:r>
+      <w:r>
+        <w:t xml:space="preserve"> de c</w:t>
+      </w:r>
+      <w:r>
+        <w:t>haque application spark</w:t>
+      </w:r>
+      <w:r>
+        <w:t xml:space="preserve"> : Chaque application commence par </w:t>
+      </w:r>
+      <w:r>
+        <w:t>instancier un Spar</w:t>
+      </w:r>
+      <w:r>
+        <w:t>k c</w:t>
+      </w:r>
+      <w:r>
+        <w:t>ontexte dans le main de l’application.</w:t>
+      </w:r>
+    </w:p>
+    <w:p>
+      <w:pPr>
+        <w:pStyle w:val="Paragraphedeliste"/>
+        <w:numPr>
+          <w:ilvl w:val="0"/>
+          <w:numId w:val="5"/>
+        </w:numPr>
+        <w:jc w:val="both"/>
+      </w:pPr>
+      <w:r>
+        <w:t>Construit et pilote le DAG (Direct Acyclic Graph)</w:t>
+      </w:r>
+      <w:r>
+        <w:t xml:space="preserve"> (ordonnancement des </w:t>
+      </w:r>
+      <w:r>
+        <w:t>exécutions</w:t>
+      </w:r>
+      <w:r>
+        <w:t>)</w:t>
+      </w:r>
+    </w:p>
+    <w:p>
+      <w:pPr>
+        <w:pStyle w:val="Paragraphedeliste"/>
+        <w:numPr>
+          <w:ilvl w:val="0"/>
+          <w:numId w:val="5"/>
+        </w:numPr>
+        <w:jc w:val="both"/>
+      </w:pPr>
+      <w:r>
+        <w:t xml:space="preserve">Chaque méthode (étape dans le programme) constitue un nœud </w:t>
+      </w:r>
+      <w:r>
+        <w:t>dans le DAG</w:t>
+      </w:r>
+    </w:p>
+    <w:p>
+      <w:pPr>
+        <w:pStyle w:val="Paragraphedeliste"/>
+        <w:numPr>
+          <w:ilvl w:val="0"/>
+          <w:numId w:val="5"/>
+        </w:numPr>
+        <w:jc w:val="both"/>
+      </w:pPr>
+      <w:r>
+        <w:lastRenderedPageBreak/>
+        <w:t xml:space="preserve">Héberge </w:t>
+      </w:r>
+      <w:r>
+        <w:t>SparkUI (</w:t>
+      </w:r>
+      <w:r>
+        <w:t>Spark User Interface)</w:t>
+      </w:r>
+      <w:r>
+        <w:t xml:space="preserve"> [</w:t>
+      </w:r>
+      <w:r>
+        <w:t>http://[MasterHostname</w:t>
+      </w:r>
+      <w:proofErr w:type="gramStart"/>
+      <w:r>
+        <w:t>]:</w:t>
+      </w:r>
+      <w:proofErr w:type="gramEnd"/>
+      <w:r>
+        <w:t>4040 par défaut à cette adresse</w:t>
+      </w:r>
+      <w:r>
+        <w:t>]</w:t>
+      </w:r>
+    </w:p>
+    <w:p>
+      <w:pPr>
+        <w:pStyle w:val="Paragraphedeliste"/>
+        <w:numPr>
+          <w:ilvl w:val="0"/>
+          <w:numId w:val="5"/>
+        </w:numPr>
+        <w:jc w:val="both"/>
+      </w:pPr>
+      <w:r>
+        <w:t xml:space="preserve">S’occupe des différents </w:t>
       </w:r>
       <w:proofErr w:type="spellStart"/>
       <w:r>
-        <w:t>plusieursmanagers</w:t>
+        <w:t>scheduling</w:t>
       </w:r>
       <w:proofErr w:type="spellEnd"/>
       <w:r>
-        <w:t xml:space="preserve"> de ressources (YARN, </w:t>
+        <w:t xml:space="preserve"> (o</w:t>
+      </w:r>
+      <w:r>
+        <w:t>rdonnancement des évènements)</w:t>
+      </w:r>
+    </w:p>
+    <w:p>
+      <w:pPr>
+        <w:pStyle w:val="Paragraphedeliste"/>
+        <w:numPr>
+          <w:ilvl w:val="0"/>
+          <w:numId w:val="5"/>
+        </w:numPr>
+        <w:jc w:val="both"/>
+      </w:pPr>
+      <w:r>
+        <w:t>Coordonne les workers</w:t>
+      </w:r>
+    </w:p>
+    <w:p>
+      <w:pPr>
+        <w:pStyle w:val="Paragraphedeliste"/>
+        <w:numPr>
+          <w:ilvl w:val="0"/>
+          <w:numId w:val="5"/>
+        </w:numPr>
+        <w:jc w:val="both"/>
+      </w:pPr>
+      <w:r>
+        <w:t xml:space="preserve">Grâce à SparkContext, le driver peut instancier d’autres contextes tels que </w:t>
       </w:r>
       <w:proofErr w:type="spellStart"/>
       <w:r>
-        <w:t>Mesos</w:t>
+        <w:t>SQLContext</w:t>
       </w:r>
       <w:proofErr w:type="spellEnd"/>
       <w:r>
-        <w:t>, Standalone)</w:t>
+        <w:t xml:space="preserve">, </w:t>
+      </w:r>
+      <w:proofErr w:type="spellStart"/>
+      <w:r>
+        <w:t>HiveContext</w:t>
+      </w:r>
+      <w:proofErr w:type="spellEnd"/>
+      <w:r>
+        <w:t xml:space="preserve"> et </w:t>
+      </w:r>
+      <w:proofErr w:type="spellStart"/>
+      <w:r>
+        <w:t>StreamingContext</w:t>
+      </w:r>
+      <w:proofErr w:type="spellEnd"/>
+      <w:r>
+        <w:t>, etc.</w:t>
+      </w:r>
+    </w:p>
+    <w:p>
+      <w:pPr>
+        <w:pStyle w:val="Paragraphedeliste"/>
+        <w:numPr>
+          <w:ilvl w:val="0"/>
+          <w:numId w:val="5"/>
+        </w:numPr>
+        <w:jc w:val="both"/>
+      </w:pPr>
+      <w:r>
+        <w:t xml:space="preserve">Cependant, depuis la version Apache Spark 2.0, </w:t>
+      </w:r>
+      <w:proofErr w:type="spellStart"/>
+      <w:r>
+        <w:t>SparkSession</w:t>
+      </w:r>
+      <w:proofErr w:type="spellEnd"/>
+      <w:r>
+        <w:t xml:space="preserve"> peut accéder à toutes les fonctionnalités de Spark via un point d’entrée unifié. En plus de faciliter l’accès aux fonctionnalités Spark, il simplifie également les contextes sous-jacents pour manipuler les données.</w:t>
+      </w:r>
+    </w:p>
+    <w:p>
+      <w:pPr>
+        <w:pStyle w:val="Paragraphedeliste"/>
+        <w:numPr>
+          <w:ilvl w:val="0"/>
+          <w:numId w:val="5"/>
+        </w:numPr>
+        <w:jc w:val="both"/>
+      </w:pPr>
+      <w:r>
+        <w:t xml:space="preserve">Pour créer un SparkContext, on doit d’abord créer un </w:t>
+      </w:r>
+      <w:proofErr w:type="spellStart"/>
+      <w:r>
+        <w:t>SparkConf</w:t>
+      </w:r>
+      <w:proofErr w:type="spellEnd"/>
+      <w:r>
+        <w:t>, ce dernier stocke les paramètres de configuration, le Driver les récupère afin de les passer en paramètres au SparkContext.</w:t>
+      </w:r>
+    </w:p>
+    <w:p>
+      <w:pPr>
+        <w:jc w:val="both"/>
+        <w:rPr>
+          <w:b/>
+          <w:bCs/>
+          <w:u w:val="single"/>
+        </w:rPr>
+      </w:pPr>
+      <w:r>
+        <w:rPr>
+          <w:b/>
+          <w:bCs/>
+          <w:u w:val="single"/>
+        </w:rPr>
+        <w:t>Modes d’exécutions</w:t>
+      </w:r>
+    </w:p>
+    <w:p>
+      <w:pPr>
+        <w:jc w:val="both"/>
+      </w:pPr>
+      <w:r>
+        <w:t>Il existe différents modes de déploiement d’une application Spark :</w:t>
+      </w:r>
+    </w:p>
+    <w:p>
+      <w:pPr>
+        <w:jc w:val="both"/>
+      </w:pPr>
+      <w:r>
+        <w:rPr>
+          <w:b/>
+          <w:bCs/>
+          <w:u w:val="single"/>
+        </w:rPr>
+        <w:t>Le mode Cluster</w:t>
+      </w:r>
+      <w:r>
+        <w:t xml:space="preserve"> : C’est le plus commun, l’utilisateur envoie un fichier JAR ou un script Python au Cluster Manager. Ce dernier va instancier un Driver et des Exécuteurs sur les différents </w:t>
+      </w:r>
+      <w:proofErr w:type="spellStart"/>
+      <w:r>
+        <w:t>noeuds</w:t>
+      </w:r>
+      <w:proofErr w:type="spellEnd"/>
+      <w:r>
+        <w:t xml:space="preserve"> du cluster. Le CM est responsable de tous les processus liés à l’application Spark. Nous l’utiliserons pour traiter notre exemple : il facilite l’allocation des ressources et les libèrent dès que l’application est terminée.</w:t>
+      </w:r>
+    </w:p>
+    <w:p>
+      <w:pPr>
+        <w:jc w:val="both"/>
+      </w:pPr>
+      <w:r>
+        <w:rPr>
+          <w:b/>
+          <w:bCs/>
+          <w:u w:val="single"/>
+        </w:rPr>
+        <w:t>Le mode Client</w:t>
+      </w:r>
+      <w:r>
+        <w:rPr>
+          <w:b/>
+          <w:bCs/>
+        </w:rPr>
+        <w:t xml:space="preserve"> :</w:t>
+      </w:r>
+      <w:r>
+        <w:t xml:space="preserve"> Quasiment identique au mode cluster à la différence que le Driver est instancié sur la machine où le job est soumis, soit à l’extérieur du cluster. Il est souvent utilisé pour le développement d’un programme car les logs sont directement affichés dans le terminal courant et l’instance du driver est liée à la session de l’utilisateur. Ce mode n’est pas recommandé en production car le Edge Node peut rapidement arriver à saturation </w:t>
+      </w:r>
+      <w:r>
+        <w:t>en termes de</w:t>
+      </w:r>
+      <w:r>
+        <w:t xml:space="preserve"> ressources et l’Edge Node est un SPOF (Single Point Of Failure).</w:t>
+      </w:r>
+      <w:r>
+        <w:t xml:space="preserve"> (</w:t>
+      </w:r>
+      <w:proofErr w:type="gramStart"/>
+      <w:r>
+        <w:t>ça</w:t>
+      </w:r>
+      <w:proofErr w:type="gramEnd"/>
+      <w:r>
+        <w:t xml:space="preserve"> génère beaucoup de latence réseau, et risque de perte du job à cause du débit faible)</w:t>
+      </w:r>
+    </w:p>
+    <w:p>
+      <w:pPr>
+        <w:jc w:val="both"/>
+      </w:pPr>
+      <w:r>
+        <w:rPr>
+          <w:b/>
+          <w:bCs/>
+          <w:u w:val="single"/>
+        </w:rPr>
+        <w:t>Le mode Local :</w:t>
+      </w:r>
+      <w:r>
+        <w:t xml:space="preserve"> le Driver et les Exécuteurs s’exécutent sur la machine sur laquelle l’utilisateur est connecté. Il est seulement recommandé dans le but de tester une application dans un environnement local ou pour l’exécution de tests unitaires.</w:t>
+      </w:r>
+    </w:p>
+    <w:p>
+      <w:pPr>
+        <w:jc w:val="center"/>
+        <w:rPr>
+          <w:noProof/>
+        </w:rPr>
+      </w:pPr>
+      <w:r>
+        <w:rPr>
+          <w:noProof/>
+        </w:rPr>
+        <w:drawing>
+          <wp:inline distT="0" distB="0" distL="0" distR="0" wp14:anchorId="4D106D7D" wp14:editId="5F76397E">
+            <wp:extent cx="2570391" cy="1858485"/>
+            <wp:effectExtent l="19050" t="19050" r="20955" b="27940"/>
+            <wp:docPr id="7" name="Image 7"/>
+            <wp:cNvGraphicFramePr>
+              <a:graphicFrameLocks xmlns:a="http://schemas.openxmlformats.org/drawingml/2006/main" noChangeAspect="1"/>
+            </wp:cNvGraphicFramePr>
+            <a:graphic xmlns:a="http://schemas.openxmlformats.org/drawingml/2006/main">
+              <a:graphicData uri="http://schemas.openxmlformats.org/drawingml/2006/picture">
+                <pic:pic xmlns:pic="http://schemas.openxmlformats.org/drawingml/2006/picture">
+                  <pic:nvPicPr>
+                    <pic:cNvPr id="1" name=""/>
+                    <pic:cNvPicPr/>
+                  </pic:nvPicPr>
+                  <pic:blipFill rotWithShape="1">
+                    <a:blip r:embed="rId11"/>
+                    <a:srcRect l="8896" t="8586" r="6531"/>
+                    <a:stretch/>
+                  </pic:blipFill>
+                  <pic:spPr bwMode="auto">
+                    <a:xfrm>
+                      <a:off x="0" y="0"/>
+                      <a:ext cx="2583784" cy="1868168"/>
+                    </a:xfrm>
+                    <a:prstGeom prst="rect">
+                      <a:avLst/>
+                    </a:prstGeom>
+                    <a:ln>
+                      <a:solidFill>
+                        <a:schemeClr val="tx1"/>
+                      </a:solidFill>
+                    </a:ln>
+                    <a:extLst>
+                      <a:ext uri="{53640926-AAD7-44D8-BBD7-CCE9431645EC}">
+                        <a14:shadowObscured xmlns:a14="http://schemas.microsoft.com/office/drawing/2010/main"/>
+                      </a:ext>
+                    </a:extLst>
+                  </pic:spPr>
+                </pic:pic>
+              </a:graphicData>
+            </a:graphic>
+          </wp:inline>
+        </w:drawing>
+      </w:r>
+    </w:p>
+    <w:p>
+      <w:pPr>
+        <w:jc w:val="center"/>
+        <w:rPr>
+          <w:noProof/>
+        </w:rPr>
+      </w:pPr>
+    </w:p>
+    <w:p>
+      <w:pPr>
+        <w:jc w:val="center"/>
+        <w:rPr>
+          <w:noProof/>
+        </w:rPr>
+      </w:pPr>
+    </w:p>
+    <w:p>
+      <w:pPr>
+        <w:pStyle w:val="Titre2"/>
+      </w:pPr>
+      <w:bookmarkStart w:id="7" w:name="_Toc103436725"/>
+      <w:r>
+        <w:t>2-Cluster Manager</w:t>
+      </w:r>
+      <w:r>
+        <w:t> :</w:t>
+      </w:r>
+      <w:bookmarkEnd w:id="7"/>
+    </w:p>
+    <w:p>
+      <w:r>
+        <w:rPr>
+          <w:noProof/>
+        </w:rPr>
+        <w:drawing>
+          <wp:inline distT="0" distB="0" distL="0" distR="0" wp14:anchorId="46F4D9CB" wp14:editId="003BD9E2">
+            <wp:extent cx="5760720" cy="2966085"/>
+            <wp:effectExtent l="19050" t="19050" r="11430" b="24765"/>
+            <wp:docPr id="8" name="Image 8"/>
+            <wp:cNvGraphicFramePr>
+              <a:graphicFrameLocks xmlns:a="http://schemas.openxmlformats.org/drawingml/2006/main" noChangeAspect="1"/>
+            </wp:cNvGraphicFramePr>
+            <a:graphic xmlns:a="http://schemas.openxmlformats.org/drawingml/2006/main">
+              <a:graphicData uri="http://schemas.openxmlformats.org/drawingml/2006/picture">
+                <pic:pic xmlns:pic="http://schemas.openxmlformats.org/drawingml/2006/picture">
+                  <pic:nvPicPr>
+                    <pic:cNvPr id="8" name="Image 8"/>
+                    <pic:cNvPicPr/>
+                  </pic:nvPicPr>
+                  <pic:blipFill>
+                    <a:blip r:embed="rId12" cstate="print">
+                      <a:extLst>
+                        <a:ext uri="{28A0092B-C50C-407E-A947-70E740481C1C}">
+                          <a14:useLocalDpi xmlns:a14="http://schemas.microsoft.com/office/drawing/2010/main" val="0"/>
+                        </a:ext>
+                      </a:extLst>
+                    </a:blip>
+                    <a:stretch>
+                      <a:fillRect/>
+                    </a:stretch>
+                  </pic:blipFill>
+                  <pic:spPr>
+                    <a:xfrm>
+                      <a:off x="0" y="0"/>
+                      <a:ext cx="5760720" cy="2966085"/>
+                    </a:xfrm>
+                    <a:prstGeom prst="rect">
+                      <a:avLst/>
+                    </a:prstGeom>
+                    <a:ln>
+                      <a:solidFill>
+                        <a:schemeClr val="tx1"/>
+                      </a:solidFill>
+                    </a:ln>
+                  </pic:spPr>
+                </pic:pic>
+              </a:graphicData>
+            </a:graphic>
+          </wp:inline>
+        </w:drawing>
+      </w:r>
+    </w:p>
+    <w:p>
+      <w:pPr>
+        <w:pStyle w:val="Paragraphedeliste"/>
+        <w:numPr>
+          <w:ilvl w:val="0"/>
+          <w:numId w:val="5"/>
+        </w:numPr>
+        <w:jc w:val="both"/>
+      </w:pPr>
+      <w:r>
+        <w:t xml:space="preserve">Le </w:t>
+      </w:r>
+      <w:proofErr w:type="spellStart"/>
+      <w:r>
+        <w:t>role</w:t>
+      </w:r>
+      <w:proofErr w:type="spellEnd"/>
+      <w:r>
+        <w:t xml:space="preserve"> du cluster Manager est de gérer les ressources du cluster (CPU et RAM)</w:t>
+      </w:r>
+    </w:p>
+    <w:p>
+      <w:pPr>
+        <w:pStyle w:val="Paragraphedeliste"/>
+        <w:numPr>
+          <w:ilvl w:val="0"/>
+          <w:numId w:val="5"/>
+        </w:numPr>
+        <w:jc w:val="both"/>
+      </w:pPr>
+      <w:r>
+        <w:t>Responsable de l’allocation des ressources pour chaque application Spark.</w:t>
+      </w:r>
+    </w:p>
+    <w:p>
+      <w:pPr>
+        <w:pStyle w:val="Titre2"/>
+      </w:pPr>
+      <w:bookmarkStart w:id="8" w:name="_Toc103436726"/>
+      <w:r>
+        <w:t>3-Workers :</w:t>
+      </w:r>
+      <w:bookmarkEnd w:id="8"/>
+    </w:p>
+    <w:p>
+      <w:pPr>
+        <w:pStyle w:val="Paragraphedeliste"/>
+        <w:numPr>
+          <w:ilvl w:val="0"/>
+          <w:numId w:val="5"/>
+        </w:numPr>
+        <w:jc w:val="both"/>
+      </w:pPr>
+      <w:r>
+        <w:t xml:space="preserve">Un worker : C’est un </w:t>
+      </w:r>
+      <w:r>
+        <w:t xml:space="preserve">(ou plusieurs) </w:t>
+      </w:r>
+      <w:r>
+        <w:t>Nœud composant le Cluster Spark</w:t>
+      </w:r>
+      <w:r>
+        <w:t xml:space="preserve"> </w:t>
+      </w:r>
+      <w:r>
+        <w:t>dans lequel un ou plusieurs exécuteurs</w:t>
+      </w:r>
+      <w:r>
+        <w:t xml:space="preserve"> (</w:t>
+      </w:r>
+      <w:proofErr w:type="spellStart"/>
+      <w:r>
+        <w:t>executor</w:t>
+      </w:r>
+      <w:proofErr w:type="spellEnd"/>
+      <w:r>
+        <w:t>)</w:t>
+      </w:r>
+      <w:r>
+        <w:t xml:space="preserve"> vont exécuter les taches.</w:t>
+      </w:r>
+    </w:p>
+    <w:p>
+      <w:pPr>
+        <w:pStyle w:val="Paragraphedeliste"/>
+        <w:numPr>
+          <w:ilvl w:val="0"/>
+          <w:numId w:val="5"/>
+        </w:numPr>
+        <w:jc w:val="both"/>
+      </w:pPr>
+      <w:r>
+        <w:t xml:space="preserve">Quand le SparkContext est instancié, chaque worker (ou plusieurs) lance un exécuteur (ou plusieurs), en fonction des paramètres définis dans le </w:t>
+      </w:r>
+      <w:proofErr w:type="spellStart"/>
+      <w:r>
+        <w:t>SparkConf</w:t>
+      </w:r>
+      <w:proofErr w:type="spellEnd"/>
+      <w:r>
+        <w:t xml:space="preserve">. En effet, les exécuteurs sont finalement des JVM </w:t>
+      </w:r>
+      <w:r>
+        <w:t>(conteneur</w:t>
+      </w:r>
+      <w:r>
+        <w:t>s</w:t>
+      </w:r>
+      <w:r>
+        <w:t>)</w:t>
+      </w:r>
+      <w:r>
+        <w:t xml:space="preserve"> </w:t>
+      </w:r>
+      <w:r>
+        <w:t xml:space="preserve">séparées qui vont être créées. Une fois créés, les exécuteurs se connecteront à l’instance Driver. Une fois la connexion faite, ce dernier leur envoie les taches à exécuter par exemple : </w:t>
+      </w:r>
+      <w:proofErr w:type="spellStart"/>
+      <w:r>
+        <w:t>flatMap</w:t>
+      </w:r>
+      <w:proofErr w:type="spellEnd"/>
+      <w:r>
+        <w:t xml:space="preserve">, </w:t>
+      </w:r>
+      <w:proofErr w:type="spellStart"/>
+      <w:r>
+        <w:t>map</w:t>
+      </w:r>
+      <w:proofErr w:type="spellEnd"/>
+      <w:r>
+        <w:t xml:space="preserve"> and </w:t>
+      </w:r>
+      <w:proofErr w:type="spellStart"/>
+      <w:r>
+        <w:t>reduceByKey</w:t>
+      </w:r>
+      <w:proofErr w:type="spellEnd"/>
+      <w:r>
+        <w:t>. Lorsque le Driver se termine, les exécuteurs s’arrêteront aussi.</w:t>
+      </w:r>
+    </w:p>
+    <w:p>
+      <w:pPr>
+        <w:pStyle w:val="Titre2"/>
+      </w:pPr>
+      <w:bookmarkStart w:id="9" w:name="_Toc103436727"/>
+      <w:r>
+        <w:t>4-Executor :</w:t>
+      </w:r>
+      <w:bookmarkEnd w:id="9"/>
+    </w:p>
+    <w:p>
+      <w:pPr>
+        <w:pStyle w:val="Paragraphedeliste"/>
+        <w:numPr>
+          <w:ilvl w:val="0"/>
+          <w:numId w:val="5"/>
+        </w:numPr>
+      </w:pPr>
+      <w:r>
+        <w:t>C’est un conteneur (JVM)</w:t>
+      </w:r>
+      <w:r>
+        <w:t xml:space="preserve"> qui permet d’exécuter des tâches (TASKS)</w:t>
+      </w:r>
+      <w:r>
+        <w:t>, il tourne sur un nœud du cluster (il s’arrête à l’arrêt de l’application)</w:t>
+      </w:r>
+    </w:p>
+    <w:p>
+      <w:pPr>
+        <w:pStyle w:val="Paragraphedeliste"/>
+        <w:numPr>
+          <w:ilvl w:val="0"/>
+          <w:numId w:val="5"/>
+        </w:numPr>
+      </w:pPr>
+      <w:r>
+        <w:t xml:space="preserve">Un Worker peut contenir une plusieurs </w:t>
+      </w:r>
+      <w:proofErr w:type="gramStart"/>
+      <w:r>
+        <w:t>tâches</w:t>
+      </w:r>
+      <w:proofErr w:type="gramEnd"/>
+    </w:p>
+    <w:p>
+      <w:pPr>
+        <w:pStyle w:val="Paragraphedeliste"/>
+        <w:numPr>
+          <w:ilvl w:val="0"/>
+          <w:numId w:val="5"/>
+        </w:numPr>
+      </w:pPr>
+      <w:r>
+        <w:t>Fournit un stockage en mémoire pour les RDD</w:t>
+      </w:r>
+    </w:p>
+    <w:p>
+      <w:r>
+        <w:rPr>
+          <w:b/>
+          <w:bCs/>
+        </w:rPr>
+        <w:t xml:space="preserve">TASK : </w:t>
+      </w:r>
+      <w:r>
+        <w:t>S’occupe de la demande des ressources pour le cluster</w:t>
+      </w:r>
+      <w:r>
+        <w:t>.</w:t>
+      </w:r>
+    </w:p>
+    <w:p>
+      <w:r>
+        <w:rPr>
+          <w:b/>
+          <w:bCs/>
+        </w:rPr>
+        <w:t>Stage :</w:t>
+      </w:r>
+      <w:r>
+        <w:t xml:space="preserve"> ensembles des </w:t>
+      </w:r>
+      <w:proofErr w:type="spellStart"/>
+      <w:r>
+        <w:t>tasks</w:t>
+      </w:r>
+      <w:proofErr w:type="spellEnd"/>
+      <w:r>
+        <w:t xml:space="preserve"> (taches)</w:t>
+      </w:r>
+      <w:r>
+        <w:t xml:space="preserve"> qui s’exécutent en parallèle</w:t>
+      </w:r>
+      <w:r>
+        <w:t>.</w:t>
+      </w:r>
+    </w:p>
+    <w:p>
+      <w:r>
+        <w:rPr>
+          <w:b/>
+          <w:bCs/>
+        </w:rPr>
+        <w:lastRenderedPageBreak/>
+        <w:t xml:space="preserve">JOB : </w:t>
+      </w:r>
+      <w:r>
+        <w:t xml:space="preserve"> ensemble des stages.</w:t>
+      </w:r>
+    </w:p>
+    <w:p>
+      <w:pPr>
+        <w:jc w:val="center"/>
+      </w:pPr>
+      <w:r>
+        <w:drawing>
+          <wp:inline distT="0" distB="0" distL="0" distR="0" wp14:anchorId="0B339D47" wp14:editId="0CB3138B">
+            <wp:extent cx="4225059" cy="2286000"/>
+            <wp:effectExtent l="19050" t="19050" r="23495" b="19050"/>
+            <wp:docPr id="18" name="Image 18"/>
+            <wp:cNvGraphicFramePr>
+              <a:graphicFrameLocks xmlns:a="http://schemas.openxmlformats.org/drawingml/2006/main" noChangeAspect="1"/>
+            </wp:cNvGraphicFramePr>
+            <a:graphic xmlns:a="http://schemas.openxmlformats.org/drawingml/2006/main">
+              <a:graphicData uri="http://schemas.openxmlformats.org/drawingml/2006/picture">
+                <pic:pic xmlns:pic="http://schemas.openxmlformats.org/drawingml/2006/picture">
+                  <pic:nvPicPr>
+                    <pic:cNvPr id="1" name=""/>
+                    <pic:cNvPicPr/>
+                  </pic:nvPicPr>
+                  <pic:blipFill>
+                    <a:blip r:embed="rId13"/>
+                    <a:stretch>
+                      <a:fillRect/>
+                    </a:stretch>
+                  </pic:blipFill>
+                  <pic:spPr>
+                    <a:xfrm>
+                      <a:off x="0" y="0"/>
+                      <a:ext cx="4232800" cy="2290188"/>
+                    </a:xfrm>
+                    <a:prstGeom prst="rect">
+                      <a:avLst/>
+                    </a:prstGeom>
+                    <a:ln>
+                      <a:solidFill>
+                        <a:schemeClr val="tx1"/>
+                      </a:solidFill>
+                    </a:ln>
+                  </pic:spPr>
+                </pic:pic>
+              </a:graphicData>
+            </a:graphic>
+          </wp:inline>
+        </w:drawing>
       </w:r>
     </w:p>
     <w:p>
       <w:pPr>
         <w:pStyle w:val="Titre1"/>
       </w:pPr>
-      <w:bookmarkStart w:id="3" w:name="_Toc103158881"/>
-      <w:bookmarkEnd w:id="3"/>
-      <w:r>
-        <w:t> : LA SUITE DE APACH SPARK</w:t>
-      </w:r>
-    </w:p>
-    <w:p>
-      <w:bookmarkStart w:id="4" w:name="_GoBack"/>
-      <w:bookmarkEnd w:id="4"/>
+      <w:bookmarkStart w:id="10" w:name="_Toc103436728"/>
+      <w:r>
+        <w:t>ANATOMIE D’UNE APPLI SPARK</w:t>
+      </w:r>
+      <w:bookmarkEnd w:id="10"/>
+    </w:p>
+    <w:p>
+      <w:r>
+        <w:t>PDF cours, bien détaillé</w:t>
+      </w:r>
+    </w:p>
+    <w:p>
+      <w:pPr>
+        <w:pStyle w:val="Titre1"/>
+      </w:pPr>
+      <w:bookmarkStart w:id="11" w:name="_Toc103436729"/>
+      <w:r>
+        <w:t>RDD (</w:t>
+      </w:r>
+      <w:proofErr w:type="spellStart"/>
+      <w:r>
+        <w:t>Resilient</w:t>
+      </w:r>
+      <w:proofErr w:type="spellEnd"/>
+      <w:r>
+        <w:t xml:space="preserve"> Distributed Dataset)</w:t>
+      </w:r>
+      <w:r>
+        <w:t> :</w:t>
+      </w:r>
+      <w:bookmarkEnd w:id="11"/>
+    </w:p>
+    <w:p>
+      <w:pPr>
+        <w:jc w:val="center"/>
+      </w:pPr>
+      <w:r>
+        <w:rPr>
+          <w:noProof/>
+        </w:rPr>
+        <mc:AlternateContent>
+          <mc:Choice Requires="wps">
+            <w:drawing>
+              <wp:anchor distT="0" distB="0" distL="114300" distR="114300" simplePos="0" relativeHeight="251660288" behindDoc="0" locked="0" layoutInCell="1" allowOverlap="1" wp14:anchorId="5C126353" wp14:editId="71896A5D">
+                <wp:simplePos x="0" y="0"/>
+                <wp:positionH relativeFrom="column">
+                  <wp:posOffset>2916555</wp:posOffset>
+                </wp:positionH>
+                <wp:positionV relativeFrom="paragraph">
+                  <wp:posOffset>2006600</wp:posOffset>
+                </wp:positionV>
+                <wp:extent cx="2082800" cy="1479550"/>
+                <wp:effectExtent l="0" t="0" r="12700" b="25400"/>
+                <wp:wrapNone/>
+                <wp:docPr id="12" name="Zone de texte 12"/>
+                <wp:cNvGraphicFramePr/>
+                <a:graphic xmlns:a="http://schemas.openxmlformats.org/drawingml/2006/main">
+                  <a:graphicData uri="http://schemas.microsoft.com/office/word/2010/wordprocessingShape">
+                    <wps:wsp>
+                      <wps:cNvSpPr txBox="1"/>
+                      <wps:spPr>
+                        <a:xfrm>
+                          <a:off x="0" y="0"/>
+                          <a:ext cx="2082800" cy="1479550"/>
+                        </a:xfrm>
+                        <a:prstGeom prst="rect">
+                          <a:avLst/>
+                        </a:prstGeom>
+                        <a:solidFill>
+                          <a:schemeClr val="tx2">
+                            <a:lumMod val="20000"/>
+                            <a:lumOff val="80000"/>
+                          </a:schemeClr>
+                        </a:solidFill>
+                        <a:ln w="6350">
+                          <a:solidFill>
+                            <a:prstClr val="black"/>
+                          </a:solidFill>
+                        </a:ln>
+                      </wps:spPr>
+                      <wps:txbx>
+                        <w:txbxContent>
+                          <w:p>
+                            <w:pPr>
+                              <w:jc w:val="both"/>
+                            </w:pPr>
+                            <w:r>
+                              <w:t>Chaque RDD est immutable et à chaque fois qu’on la transforme réellement on crée une nouvelle RDD</w:t>
+                            </w:r>
+                          </w:p>
+                        </w:txbxContent>
+                      </wps:txbx>
+                      <wps:bodyPr rot="0" spcFirstLastPara="0" vertOverflow="overflow" horzOverflow="overflow" vert="horz" wrap="square" lIns="91440" tIns="45720" rIns="91440" bIns="45720" numCol="1" spcCol="0" rtlCol="0" fromWordArt="0" anchor="t" anchorCtr="0" forceAA="0" compatLnSpc="1">
+                        <a:prstTxWarp prst="textNoShape">
+                          <a:avLst/>
+                        </a:prstTxWarp>
+                        <a:noAutofit/>
+                      </wps:bodyPr>
+                    </wps:wsp>
+                  </a:graphicData>
+                </a:graphic>
+              </wp:anchor>
+            </w:drawing>
+          </mc:Choice>
+          <mc:Fallback>
+            <w:pict>
+              <v:shapetype w14:anchorId="5C126353" id="_x0000_t202" coordsize="21600,21600" o:spt="202" path="m,l,21600r21600,l21600,xe">
+                <v:stroke joinstyle="miter"/>
+                <v:path gradientshapeok="t" o:connecttype="rect"/>
+              </v:shapetype>
+              <v:shape id="Zone de texte 12" o:spid="_x0000_s1026" type="#_x0000_t202" style="position:absolute;left:0;text-align:left;margin-left:229.65pt;margin-top:158pt;width:164pt;height:116.5pt;z-index:251660288;visibility:visible;mso-wrap-style:square;mso-wrap-distance-left:9pt;mso-wrap-distance-top:0;mso-wrap-distance-right:9pt;mso-wrap-distance-bottom:0;mso-position-horizontal:absolute;mso-position-horizontal-relative:text;mso-position-vertical:absolute;mso-position-vertical-relative:text;v-text-anchor:top" o:gfxdata="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" fillcolor="#c6d9f1 [671]" strokeweight=".5pt">
+                <v:textbox>
+                  <w:txbxContent>
+                    <w:p>
+                      <w:pPr>
+                        <w:jc w:val="both"/>
+                      </w:pPr>
+                      <w:r>
+                        <w:t>Chaque RDD est immutable et à chaque fois qu’on la transforme réellement on crée une nouvelle RDD</w:t>
+                      </w:r>
+                    </w:p>
+                  </w:txbxContent>
+                </v:textbox>
+              </v:shape>
+            </w:pict>
+          </mc:Fallback>
+        </mc:AlternateContent>
+      </w:r>
+      <w:r>
+        <w:drawing>
+          <wp:inline distT="0" distB="0" distL="0" distR="0" wp14:anchorId="2616C0C8" wp14:editId="0663A5FD">
+            <wp:extent cx="4698141" cy="3568065"/>
+            <wp:effectExtent l="19050" t="19050" r="26670" b="13335"/>
+            <wp:docPr id="9" name="Image 9"/>
+            <wp:cNvGraphicFramePr>
+              <a:graphicFrameLocks xmlns:a="http://schemas.openxmlformats.org/drawingml/2006/main" noChangeAspect="1"/>
+            </wp:cNvGraphicFramePr>
+            <a:graphic xmlns:a="http://schemas.openxmlformats.org/drawingml/2006/main">
+              <a:graphicData uri="http://schemas.openxmlformats.org/drawingml/2006/picture">
+                <pic:pic xmlns:pic="http://schemas.openxmlformats.org/drawingml/2006/picture">
+                  <pic:nvPicPr>
+                    <pic:cNvPr id="1" name=""/>
+                    <pic:cNvPicPr/>
+                  </pic:nvPicPr>
+                  <pic:blipFill rotWithShape="1">
+                    <a:blip r:embed="rId14"/>
+                    <a:srcRect l="2306" r="7888"/>
+                    <a:stretch/>
+                  </pic:blipFill>
+                  <pic:spPr bwMode="auto">
+                    <a:xfrm>
+                      <a:off x="0" y="0"/>
+                      <a:ext cx="4699218" cy="3568883"/>
+                    </a:xfrm>
+                    <a:prstGeom prst="rect">
+                      <a:avLst/>
+                    </a:prstGeom>
+                    <a:ln>
+                      <a:solidFill>
+                        <a:schemeClr val="tx1"/>
+                      </a:solidFill>
+                    </a:ln>
+                    <a:extLst>
+                      <a:ext uri="{53640926-AAD7-44D8-BBD7-CCE9431645EC}">
+                        <a14:shadowObscured xmlns:a14="http://schemas.microsoft.com/office/drawing/2010/main"/>
+                      </a:ext>
+                    </a:extLst>
+                  </pic:spPr>
+                </pic:pic>
+              </a:graphicData>
+            </a:graphic>
+          </wp:inline>
+        </w:drawing>
+      </w:r>
+    </w:p>
+    <w:p/>
+    <w:p>
+      <w:pPr>
+        <w:pStyle w:val="Paragraphedeliste"/>
+        <w:numPr>
+          <w:ilvl w:val="0"/>
+          <w:numId w:val="5"/>
+        </w:numPr>
+        <w:tabs>
+          <w:tab w:val="left" w:pos="6270"/>
+        </w:tabs>
+        <w:jc w:val="both"/>
+      </w:pPr>
+      <w:r>
+        <w:rPr>
+          <w:b/>
+          <w:bCs/>
+        </w:rPr>
+        <w:lastRenderedPageBreak/>
+        <w:t xml:space="preserve">R pour </w:t>
+      </w:r>
+      <w:r>
+        <w:rPr>
+          <w:b/>
+          <w:bCs/>
+        </w:rPr>
+        <w:t>Résilient</w:t>
+      </w:r>
+      <w:r>
+        <w:t xml:space="preserve"> :</w:t>
+      </w:r>
+      <w:r>
+        <w:t xml:space="preserve"> capable de récupérer rapidement en cas de problèmes ou de conditions difficiles,</w:t>
+      </w:r>
+    </w:p>
+    <w:p>
+      <w:pPr>
+        <w:pStyle w:val="Paragraphedeliste"/>
+        <w:numPr>
+          <w:ilvl w:val="0"/>
+          <w:numId w:val="5"/>
+        </w:numPr>
+        <w:tabs>
+          <w:tab w:val="left" w:pos="6270"/>
+        </w:tabs>
+        <w:jc w:val="both"/>
+      </w:pPr>
+      <w:r>
+        <w:rPr>
+          <w:b/>
+          <w:bCs/>
+        </w:rPr>
+        <w:t xml:space="preserve">D pour </w:t>
+      </w:r>
+      <w:r>
+        <w:rPr>
+          <w:b/>
+          <w:bCs/>
+        </w:rPr>
+        <w:t>Distribué</w:t>
+      </w:r>
+      <w:r>
+        <w:t xml:space="preserve"> :</w:t>
+      </w:r>
+      <w:r>
+        <w:t xml:space="preserve"> partage les données sur les différents </w:t>
+      </w:r>
+      <w:r>
+        <w:t>nœuds (plusieurs RAM)</w:t>
+      </w:r>
+      <w:r>
+        <w:t xml:space="preserve"> participants pour une exécution parallèle,</w:t>
+      </w:r>
+    </w:p>
+    <w:p>
+      <w:pPr>
+        <w:pStyle w:val="Paragraphedeliste"/>
+        <w:numPr>
+          <w:ilvl w:val="0"/>
+          <w:numId w:val="5"/>
+        </w:numPr>
+        <w:tabs>
+          <w:tab w:val="left" w:pos="6270"/>
+        </w:tabs>
+        <w:jc w:val="both"/>
+      </w:pPr>
+      <w:r>
+        <w:rPr>
+          <w:b/>
+          <w:bCs/>
+        </w:rPr>
+        <w:t xml:space="preserve">D pour </w:t>
+      </w:r>
+      <w:proofErr w:type="gramStart"/>
+      <w:r>
+        <w:rPr>
+          <w:b/>
+          <w:bCs/>
+        </w:rPr>
+        <w:t>Dataset</w:t>
+      </w:r>
+      <w:r>
+        <w:t>:</w:t>
+      </w:r>
+      <w:proofErr w:type="gramEnd"/>
+      <w:r>
+        <w:t xml:space="preserve"> une collection de données composée d'éléments séparés mais qui sont manipulés comme une unité compacte.</w:t>
+      </w:r>
+    </w:p>
+    <w:p>
+      <w:pPr>
+        <w:tabs>
+          <w:tab w:val="left" w:pos="6270"/>
+        </w:tabs>
+        <w:jc w:val="both"/>
+      </w:pPr>
+      <w:r>
+        <w:t>Les RDDs sont des collections</w:t>
+      </w:r>
+      <w:r>
+        <w:t xml:space="preserve"> (</w:t>
+      </w:r>
+      <w:proofErr w:type="spellStart"/>
+      <w:r>
+        <w:t>Lists</w:t>
+      </w:r>
+      <w:proofErr w:type="spellEnd"/>
+      <w:r>
+        <w:t>)</w:t>
+      </w:r>
+      <w:r>
+        <w:t xml:space="preserve"> en mémoire.</w:t>
+      </w:r>
+      <w:r>
+        <w:t xml:space="preserve"> Une RDD contient des partition</w:t>
+      </w:r>
+      <w:r>
+        <w:t>s</w:t>
+      </w:r>
+      <w:r>
+        <w:t xml:space="preserve"> et chaque partition est gérée par un nœud</w:t>
+      </w:r>
+      <w:r>
+        <w:t xml:space="preserve"> du cluster</w:t>
+      </w:r>
+      <w:r>
+        <w:t xml:space="preserve">. </w:t>
+      </w:r>
+      <w:r>
+        <w:t xml:space="preserve">Une RDD permet de faire du traitement en parallèle grâce </w:t>
+      </w:r>
+      <w:r>
+        <w:t>à ses partitions. On partage un fichier CSV par exemple en plusieurs partitions et chaque nœud charge en mémoire d’opération la même fonction (traitement) partition.</w:t>
+      </w:r>
+      <w:r>
+        <w:t xml:space="preserve"> Une RDD est typée (exemple RDD de string ou RDD d’entier ou RDD …</w:t>
+      </w:r>
+      <w:proofErr w:type="spellStart"/>
+      <w:r>
+        <w:t>etc</w:t>
+      </w:r>
+      <w:proofErr w:type="spellEnd"/>
+      <w:r>
+        <w:t>)</w:t>
+      </w:r>
+    </w:p>
+    <w:p>
+      <w:pPr>
+        <w:tabs>
+          <w:tab w:val="left" w:pos="6270"/>
+        </w:tabs>
+        <w:ind w:left="360"/>
+        <w:jc w:val="both"/>
+      </w:pPr>
+      <w:r>
+        <w:t>Il existe deux moyens de créer les RDDs</w:t>
+      </w:r>
+      <w:r>
+        <w:t> :</w:t>
+      </w:r>
+    </w:p>
+    <w:p>
+      <w:pPr>
+        <w:pStyle w:val="Paragraphedeliste"/>
+        <w:numPr>
+          <w:ilvl w:val="0"/>
+          <w:numId w:val="9"/>
+        </w:numPr>
+        <w:tabs>
+          <w:tab w:val="left" w:pos="6270"/>
+        </w:tabs>
+        <w:jc w:val="both"/>
+      </w:pPr>
+      <w:r>
+        <w:t>Paralléliser une collection existante en mémoire dans le programme Driver.</w:t>
+      </w:r>
+    </w:p>
+    <w:p>
+      <w:pPr>
+        <w:pStyle w:val="Paragraphedeliste"/>
+        <w:numPr>
+          <w:ilvl w:val="0"/>
+          <w:numId w:val="9"/>
+        </w:numPr>
+        <w:tabs>
+          <w:tab w:val="left" w:pos="6270"/>
+        </w:tabs>
+        <w:jc w:val="both"/>
+      </w:pPr>
+      <w:r>
+        <w:t>Le générer à partir d'un fichier enregistré sur un support de stockage externe.</w:t>
+      </w:r>
+    </w:p>
+    <w:p>
+      <w:pPr>
+        <w:keepNext/>
+        <w:tabs>
+          <w:tab w:val="left" w:pos="6270"/>
+        </w:tabs>
+        <w:jc w:val="center"/>
+      </w:pPr>
+      <w:r>
+        <w:drawing>
+          <wp:inline distT="0" distB="0" distL="0" distR="0" wp14:anchorId="6BA211CD" wp14:editId="2628D4AD">
+            <wp:extent cx="4362674" cy="533427"/>
+            <wp:effectExtent l="19050" t="19050" r="19050" b="19050"/>
+            <wp:docPr id="10" name="Image 10"/>
+            <wp:cNvGraphicFramePr>
+              <a:graphicFrameLocks xmlns:a="http://schemas.openxmlformats.org/drawingml/2006/main" noChangeAspect="1"/>
+            </wp:cNvGraphicFramePr>
+            <a:graphic xmlns:a="http://schemas.openxmlformats.org/drawingml/2006/main">
+              <a:graphicData uri="http://schemas.openxmlformats.org/drawingml/2006/picture">
+                <pic:pic xmlns:pic="http://schemas.openxmlformats.org/drawingml/2006/picture">
+                  <pic:nvPicPr>
+                    <pic:cNvPr id="1" name=""/>
+                    <pic:cNvPicPr/>
+                  </pic:nvPicPr>
+                  <pic:blipFill>
+                    <a:blip r:embed="rId15"/>
+                    <a:stretch>
+                      <a:fillRect/>
+                    </a:stretch>
+                  </pic:blipFill>
+                  <pic:spPr>
+                    <a:xfrm>
+                      <a:off x="0" y="0"/>
+                      <a:ext cx="4362674" cy="533427"/>
+                    </a:xfrm>
+                    <a:prstGeom prst="rect">
+                      <a:avLst/>
+                    </a:prstGeom>
+                    <a:ln>
+                      <a:solidFill>
+                        <a:schemeClr val="tx1"/>
+                      </a:solidFill>
+                    </a:ln>
+                  </pic:spPr>
+                </pic:pic>
+              </a:graphicData>
+            </a:graphic>
+          </wp:inline>
+        </w:drawing>
+      </w:r>
+    </w:p>
+    <w:p>
+      <w:pPr>
+        <w:pStyle w:val="Lgende"/>
+        <w:jc w:val="center"/>
+      </w:pPr>
+      <w:r>
+        <w:t>créer une RDD avec du cod</w:t>
+      </w:r>
+      <w:r>
+        <w:t>e</w:t>
+      </w:r>
+    </w:p>
+    <w:p>
+      <w:pPr>
+        <w:keepNext/>
+        <w:jc w:val="center"/>
+      </w:pPr>
+      <w:r>
+        <w:drawing>
+          <wp:inline distT="0" distB="0" distL="0" distR="0" wp14:anchorId="3A391F12" wp14:editId="08C6FBDF">
+            <wp:extent cx="4375150" cy="457200"/>
+            <wp:effectExtent l="19050" t="19050" r="25400" b="19050"/>
+            <wp:docPr id="11" name="Image 11"/>
+            <wp:cNvGraphicFramePr>
+              <a:graphicFrameLocks xmlns:a="http://schemas.openxmlformats.org/drawingml/2006/main" noChangeAspect="1"/>
+            </wp:cNvGraphicFramePr>
+            <a:graphic xmlns:a="http://schemas.openxmlformats.org/drawingml/2006/main">
+              <a:graphicData uri="http://schemas.openxmlformats.org/drawingml/2006/picture">
+                <pic:pic xmlns:pic="http://schemas.openxmlformats.org/drawingml/2006/picture">
+                  <pic:nvPicPr>
+                    <pic:cNvPr id="1" name=""/>
+                    <pic:cNvPicPr/>
+                  </pic:nvPicPr>
+                  <pic:blipFill rotWithShape="1">
+                    <a:blip r:embed="rId16"/>
+                    <a:srcRect t="-2857" r="9342"/>
+                    <a:stretch/>
+                  </pic:blipFill>
+                  <pic:spPr bwMode="auto">
+                    <a:xfrm>
+                      <a:off x="0" y="0"/>
+                      <a:ext cx="4375380" cy="457224"/>
+                    </a:xfrm>
+                    <a:prstGeom prst="rect">
+                      <a:avLst/>
+                    </a:prstGeom>
+                    <a:ln w="9525" cap="flat" cmpd="sng" algn="ctr">
+                      <a:solidFill>
+                        <a:sysClr val="windowText" lastClr="000000"/>
+                      </a:solidFill>
+                      <a:prstDash val="solid"/>
+                      <a:round/>
+                      <a:headEnd type="none" w="med" len="med"/>
+                      <a:tailEnd type="none" w="med" len="med"/>
+                      <a:extLst>
+                        <a:ext uri="{C807C97D-BFC1-408E-A445-0C87EB9F89A2}">
+                          <ask:lineSketchStyleProps xmlns:ask="http://schemas.microsoft.com/office/drawing/2018/sketchyshapes" sd="0">
+                            <a:custGeom>
+                              <a:avLst/>
+                              <a:gdLst/>
+                              <a:ahLst/>
+                              <a:cxnLst/>
+                              <a:rect l="0" t="0" r="0" b="0"/>
+                              <a:pathLst/>
+                            </a:custGeom>
+                            <ask:type/>
+                          </ask:lineSketchStyleProps>
+                        </a:ext>
+                      </a:extLst>
+                    </a:ln>
+                    <a:extLst>
+                      <a:ext uri="{53640926-AAD7-44D8-BBD7-CCE9431645EC}">
+                        <a14:shadowObscured xmlns:a14="http://schemas.microsoft.com/office/drawing/2010/main"/>
+                      </a:ext>
+                    </a:extLst>
+                  </pic:spPr>
+                </pic:pic>
+              </a:graphicData>
+            </a:graphic>
+          </wp:inline>
+        </w:drawing>
+      </w:r>
+    </w:p>
+    <w:p>
+      <w:pPr>
+        <w:pStyle w:val="Lgende"/>
+        <w:jc w:val="center"/>
+      </w:pPr>
+      <w:r>
+        <w:t>Créer une RDD à partir d'un fichier externe</w:t>
+      </w:r>
+    </w:p>
+    <w:p>
+      <w:pPr>
+        <w:pStyle w:val="Titre1"/>
+      </w:pPr>
+      <w:bookmarkStart w:id="12" w:name="_Toc103436730"/>
+      <w:r>
+        <w:t>OPERATIONS SUR RDD :</w:t>
+      </w:r>
+      <w:bookmarkEnd w:id="12"/>
+    </w:p>
+    <w:p>
+      <w:pPr>
+        <w:jc w:val="both"/>
+      </w:pPr>
+      <w:r>
+        <w:t>Il existe 2 types d’opération sur les RDD</w:t>
+      </w:r>
+      <w:r>
+        <w:t> : Les Transformations et Les Actions</w:t>
+      </w:r>
     </w:p>
     <w:p>
       <w:pPr>
         <w:pStyle w:val="Titre2"/>
       </w:pPr>
-      <w:bookmarkStart w:id="5" w:name="_Toc103158882"/>
+      <w:bookmarkStart w:id="13" w:name="_Toc103436731"/>
+      <w:r>
+        <w:t>1-Transformations :</w:t>
+      </w:r>
+      <w:bookmarkEnd w:id="13"/>
+    </w:p>
+    <w:p>
+      <w:pPr>
+        <w:jc w:val="both"/>
+      </w:pPr>
+      <w:r>
+        <w:t>Se sont les opérations paresseuses, (</w:t>
+      </w:r>
+      <w:proofErr w:type="spellStart"/>
+      <w:r>
+        <w:t>Lazy</w:t>
+      </w:r>
+      <w:proofErr w:type="spellEnd"/>
+      <w:r>
+        <w:t>)</w:t>
+      </w:r>
+      <w:r>
+        <w:t>, Sont à l’origine de la création du DAG par contre le job lui-même ne s’exécute qu’en faisant une Action</w:t>
+      </w:r>
+    </w:p>
+    <w:p>
+      <w:pPr>
+        <w:jc w:val="both"/>
+      </w:pPr>
+      <w:r>
+        <w:t xml:space="preserve">Il existe des transformations de type </w:t>
+      </w:r>
+      <w:r>
+        <w:t>étroite (étroite) et transformation large (</w:t>
+      </w:r>
+      <w:proofErr w:type="spellStart"/>
+      <w:r>
+        <w:t>wide</w:t>
+      </w:r>
+      <w:proofErr w:type="spellEnd"/>
+      <w:proofErr w:type="gramStart"/>
+      <w:r>
+        <w:t>)</w:t>
+      </w:r>
+      <w:r>
+        <w:t>:</w:t>
+      </w:r>
+      <w:proofErr w:type="gramEnd"/>
+    </w:p>
+    <w:p>
+      <w:pPr>
+        <w:jc w:val="both"/>
+      </w:pPr>
       <w:r>
         <w:lastRenderedPageBreak/>
-        <w:t>Titre</w:t>
-      </w:r>
-      <w:r>
-        <w:t xml:space="preserve"> 1</w:t>
-      </w:r>
-      <w:bookmarkEnd w:id="5"/>
-    </w:p>
-    <w:p>
-      <w:pPr>
-        <w:pStyle w:val="Titre1"/>
-      </w:pPr>
-      <w:bookmarkStart w:id="6" w:name="_Toc103158883"/>
-      <w:bookmarkEnd w:id="6"/>
+        <w:drawing>
+          <wp:inline distT="0" distB="0" distL="0" distR="0" wp14:anchorId="784DAA36" wp14:editId="4AA023BA">
+            <wp:extent cx="5760720" cy="3470275"/>
+            <wp:effectExtent l="19050" t="19050" r="11430" b="15875"/>
+            <wp:docPr id="16" name="Image 16"/>
+            <wp:cNvGraphicFramePr>
+              <a:graphicFrameLocks xmlns:a="http://schemas.openxmlformats.org/drawingml/2006/main" noChangeAspect="1"/>
+            </wp:cNvGraphicFramePr>
+            <a:graphic xmlns:a="http://schemas.openxmlformats.org/drawingml/2006/main">
+              <a:graphicData uri="http://schemas.openxmlformats.org/drawingml/2006/picture">
+                <pic:pic xmlns:pic="http://schemas.openxmlformats.org/drawingml/2006/picture">
+                  <pic:nvPicPr>
+                    <pic:cNvPr id="1" name=""/>
+                    <pic:cNvPicPr/>
+                  </pic:nvPicPr>
+                  <pic:blipFill>
+                    <a:blip r:embed="rId17"/>
+                    <a:stretch>
+                      <a:fillRect/>
+                    </a:stretch>
+                  </pic:blipFill>
+                  <pic:spPr>
+                    <a:xfrm>
+                      <a:off x="0" y="0"/>
+                      <a:ext cx="5760720" cy="3470275"/>
+                    </a:xfrm>
+                    <a:prstGeom prst="rect">
+                      <a:avLst/>
+                    </a:prstGeom>
+                    <a:ln>
+                      <a:solidFill>
+                        <a:schemeClr val="tx1"/>
+                      </a:solidFill>
+                    </a:ln>
+                  </pic:spPr>
+                </pic:pic>
+              </a:graphicData>
+            </a:graphic>
+          </wp:inline>
+        </w:drawing>
+      </w:r>
+    </w:p>
+    <w:p>
+      <w:pPr>
+        <w:jc w:val="both"/>
+      </w:pPr>
+      <w:r>
+        <w:drawing>
+          <wp:inline distT="0" distB="0" distL="0" distR="0" wp14:anchorId="38282EF5" wp14:editId="3BE5FFC6">
+            <wp:extent cx="5760720" cy="3520440"/>
+            <wp:effectExtent l="19050" t="19050" r="11430" b="22860"/>
+            <wp:docPr id="17" name="Image 17"/>
+            <wp:cNvGraphicFramePr>
+              <a:graphicFrameLocks xmlns:a="http://schemas.openxmlformats.org/drawingml/2006/main" noChangeAspect="1"/>
+            </wp:cNvGraphicFramePr>
+            <a:graphic xmlns:a="http://schemas.openxmlformats.org/drawingml/2006/main">
+              <a:graphicData uri="http://schemas.openxmlformats.org/drawingml/2006/picture">
+                <pic:pic xmlns:pic="http://schemas.openxmlformats.org/drawingml/2006/picture">
+                  <pic:nvPicPr>
+                    <pic:cNvPr id="1" name=""/>
+                    <pic:cNvPicPr/>
+                  </pic:nvPicPr>
+                  <pic:blipFill>
+                    <a:blip r:embed="rId18"/>
+                    <a:stretch>
+                      <a:fillRect/>
+                    </a:stretch>
+                  </pic:blipFill>
+                  <pic:spPr>
+                    <a:xfrm>
+                      <a:off x="0" y="0"/>
+                      <a:ext cx="5760720" cy="3520440"/>
+                    </a:xfrm>
+                    <a:prstGeom prst="rect">
+                      <a:avLst/>
+                    </a:prstGeom>
+                    <a:ln>
+                      <a:solidFill>
+                        <a:schemeClr val="tx1"/>
+                      </a:solidFill>
+                    </a:ln>
+                  </pic:spPr>
+                </pic:pic>
+              </a:graphicData>
+            </a:graphic>
+          </wp:inline>
+        </w:drawing>
+      </w:r>
     </w:p>
     <w:p>
       <w:pPr>
         <w:pStyle w:val="Titre2"/>
       </w:pPr>
-      <w:bookmarkStart w:id="7" w:name="_Toc388602409"/>
-      <w:bookmarkStart w:id="8" w:name="_Toc103158884"/>
-      <w:r>
-        <w:t>Titre</w:t>
-      </w:r>
-      <w:r>
-        <w:t xml:space="preserve"> </w:t>
-      </w:r>
-      <w:bookmarkEnd w:id="7"/>
-      <w:r>
-        <w:t>1</w:t>
-      </w:r>
-      <w:bookmarkEnd w:id="8"/>
-    </w:p>
-    <w:p>
-      <w:pPr>
-        <w:pStyle w:val="Titre1"/>
-      </w:pPr>
-      <w:bookmarkStart w:id="9" w:name="_Toc103158885"/>
-      <w:bookmarkEnd w:id="9"/>
-    </w:p>
-    <w:p>
-      <w:pPr>
-        <w:pStyle w:val="Titre2"/>
-      </w:pPr>
-      <w:bookmarkStart w:id="10" w:name="_Toc103158886"/>
-      <w:r>
-        <w:t>Titre</w:t>
-      </w:r>
-      <w:r>
-        <w:t xml:space="preserve"> 1</w:t>
-      </w:r>
-      <w:bookmarkEnd w:id="10"/>
-    </w:p>
-    <w:p>
-      <w:pPr>
-        <w:pStyle w:val="Titre1"/>
-      </w:pPr>
-      <w:bookmarkStart w:id="11" w:name="_Toc103158887"/>
-      <w:bookmarkEnd w:id="11"/>
-    </w:p>
-    <w:p>
-      <w:pPr>
-        <w:pStyle w:val="Titre2"/>
-      </w:pPr>
-      <w:bookmarkStart w:id="12" w:name="_Toc103158888"/>
-      <w:r>
-        <w:t>Titre</w:t>
-      </w:r>
-      <w:r>
-        <w:t xml:space="preserve"> 1</w:t>
-      </w:r>
-      <w:bookmarkEnd w:id="12"/>
-    </w:p>
-    <w:p>
-      <w:pPr>
-        <w:rPr>
-          <w:sz w:val="24"/>
-          <w:szCs w:val="24"/>
-        </w:rPr>
+      <w:bookmarkStart w:id="14" w:name="_Toc103436732"/>
+      <w:r>
+        <w:t>2-Actions :</w:t>
+      </w:r>
+      <w:bookmarkEnd w:id="14"/>
+    </w:p>
+    <w:p>
+      <w:pPr>
+        <w:jc w:val="both"/>
+      </w:pPr>
+      <w:r>
+        <w:t>Permettent d’exécuter le calcul et de retourner un résultat au Driver ou l’écrire sur un stockage (disque par exemple)</w:t>
+      </w:r>
+      <w:r>
+        <w:t xml:space="preserve">. Quand on retourne un calcul pour le Driver il faut que la machine (le nœud) qui héberge </w:t>
+      </w:r>
+      <w:r>
+        <w:lastRenderedPageBreak/>
+        <w:t>le Driver soit adéquate</w:t>
+      </w:r>
+      <w:r>
+        <w:t xml:space="preserve"> (CPU, Disque et RAM)</w:t>
+      </w:r>
+      <w:r>
+        <w:t xml:space="preserve"> de recevoir la quantité de données. Si par exemple la machine </w:t>
+      </w:r>
+      <w:proofErr w:type="gramStart"/>
+      <w:r>
+        <w:t>a</w:t>
+      </w:r>
+      <w:proofErr w:type="gramEnd"/>
+      <w:r>
+        <w:t xml:space="preserve"> 16 G de RAM et on envoie </w:t>
+      </w:r>
+      <w:r>
+        <w:t>100 G le programme Spark va planter car la machine ne pourra pas supporter toute la qua</w:t>
+      </w:r>
+      <w:r>
+        <w:t>n</w:t>
+      </w:r>
+      <w:r>
+        <w:t>tité de données.</w:t>
+      </w:r>
+    </w:p>
+    <w:p>
+      <w:pPr>
+        <w:jc w:val="both"/>
+      </w:pPr>
+    </w:p>
+    <w:p>
+      <w:pPr>
+        <w:jc w:val="both"/>
+      </w:pPr>
+      <w:r>
+        <w:t xml:space="preserve">Les différentes opérations de </w:t>
+      </w:r>
+      <w:proofErr w:type="spellStart"/>
+      <w:r>
+        <w:t>spark</w:t>
+      </w:r>
+      <w:proofErr w:type="spellEnd"/>
+      <w:r>
+        <w:t> :</w:t>
+      </w:r>
+    </w:p>
+    <w:p>
+      <w:pPr>
+        <w:jc w:val="both"/>
+      </w:pPr>
+      <w:hyperlink r:id="rId19" w:history="1">
+        <w:r>
+          <w:rPr>
+            <w:rStyle w:val="Lienhypertexte"/>
+          </w:rPr>
+          <w:t>https://data-flair.training/blogs/spark-rdd-operations-transformations-actions/</w:t>
+        </w:r>
+      </w:hyperlink>
+    </w:p>
+    <w:p>
+      <w:pPr>
+        <w:jc w:val="both"/>
       </w:pPr>
     </w:p>
     <w:sectPr>
-      <w:headerReference w:type="default" r:id="rId8"/>
-      <w:footerReference w:type="default" r:id="rId9"/>
+      <w:headerReference w:type="default" r:id="rId20"/>
+      <w:footerReference w:type="default" r:id="rId21"/>
       <w:pgSz w:w="11906" w:h="16838"/>
       <w:pgMar w:top="0" w:right="1417" w:bottom="1417" w:left="1417" w:header="36" w:footer="708" w:gutter="0"/>
       <w:cols w:space="708"/>
@@ -1257,7 +3965,7 @@
 </file>
 
 <file path=word/endnotes.xml><?xml version="1.0" encoding="utf-8"?>
-<w:endnotes xmlns:wpc="http://schemas.microsoft.com/office/word/2010/wordprocessingCanvas" xmlns:cx="http://schemas.microsoft.com/office/drawing/2014/chartex" xmlns:cx1="http://schemas.microsoft.com/office/drawing/2015/9/8/chartex" xmlns:cx2="http://schemas.microsoft.com/office/drawing/2015/10/21/chartex" xmlns:cx3="http://schemas.microsoft.com/office/drawing/2016/5/9/chartex" xmlns:cx4="http://schemas.microsoft.com/office/drawing/2016/5/10/chartex" xmlns:cx5="http://schemas.microsoft.com/office/drawing/2016/5/11/chartex" xmlns:cx6="http://schemas.microsoft.com/office/drawing/2016/5/12/chartex" xmlns:cx7="http://schemas.microsoft.com/office/drawing/2016/5/13/chartex" xmlns:cx8="http://schemas.microsoft.com/office/drawing/2016/5/14/chartex" xmlns:mc="http://schemas.openxmlformats.org/markup-compatibility/2006" xmlns:aink="http://schemas.microsoft.com/office/drawing/2016/ink" xmlns:am3d="http://schemas.microsoft.com/office/drawing/2017/model3d" xmlns:o="urn:schemas-microsoft-com:office:office" xmlns:r="http://schemas.openxmlformats.org/officeDocument/2006/relationships" xmlns:m="http://schemas.openxmlformats.org/officeDocument/2006/math" xmlns:v="urn:schemas-microsoft-com:vml" xmlns:wp14="http://schemas.microsoft.com/office/word/2010/wordprocessingDrawing" xmlns:wp="http://schemas.openxmlformats.org/drawingml/2006/wordprocessingDrawing" xmlns:w10="urn:schemas-microsoft-com:office:word" xmlns:w="http://schemas.openxmlformats.org/wordprocessingml/2006/main" xmlns:w14="http://schemas.microsoft.com/office/word/2010/wordml" xmlns:w15="http://schemas.microsoft.com/office/word/2012/wordml" xmlns:w16cid="http://schemas.microsoft.com/office/word/2016/wordml/cid" xmlns:w16se="http://schemas.microsoft.com/office/word/2015/wordml/symex" xmlns:wpg="http://schemas.microsoft.com/office/word/2010/wordprocessingGroup" xmlns:wpi="http://schemas.microsoft.com/office/word/2010/wordprocessingInk" xmlns:wne="http://schemas.microsoft.com/office/word/2006/wordml" xmlns:wps="http://schemas.microsoft.com/office/word/2010/wordprocessingShape" mc:Ignorable="w14 w15 w16se w16cid wp14">
+<w:endnotes xmlns:wpc="http://schemas.microsoft.com/office/word/2010/wordprocessingCanvas" xmlns:cx="http://schemas.microsoft.com/office/drawing/2014/chartex" xmlns:cx1="http://schemas.microsoft.com/office/drawing/2015/9/8/chartex" xmlns:cx2="http://schemas.microsoft.com/office/drawing/2015/10/21/chartex" xmlns:cx3="http://schemas.microsoft.com/office/drawing/2016/5/9/chartex" xmlns:cx4="http://schemas.microsoft.com/office/drawing/2016/5/10/chartex" xmlns:cx5="http://schemas.microsoft.com/office/drawing/2016/5/11/chartex" xmlns:cx6="http://schemas.microsoft.com/office/drawing/2016/5/12/chartex" xmlns:cx7="http://schemas.microsoft.com/office/drawing/2016/5/13/chartex" xmlns:cx8="http://schemas.microsoft.com/office/drawing/2016/5/14/chartex" xmlns:mc="http://schemas.openxmlformats.org/markup-compatibility/2006" xmlns:aink="http://schemas.microsoft.com/office/drawing/2016/ink" xmlns:am3d="http://schemas.microsoft.com/office/drawing/2017/model3d" xmlns:o="urn:schemas-microsoft-com:office:office" xmlns:oel="http://schemas.microsoft.com/office/2019/extlst" xmlns:r="http://schemas.openxmlformats.org/officeDocument/2006/relationships" xmlns:m="http://schemas.openxmlformats.org/officeDocument/2006/math" xmlns:v="urn:schemas-microsoft-com:vml" xmlns:wp14="http://schemas.microsoft.com/office/word/2010/wordprocessingDrawing" xmlns:wp="http://schemas.openxmlformats.org/drawingml/2006/wordprocessingDrawing" xmlns:w10="urn:schemas-microsoft-com:office:word" xmlns:w="http://schemas.openxmlformats.org/wordprocessingml/2006/main" xmlns:w14="http://schemas.microsoft.com/office/word/2010/wordml" xmlns:w15="http://schemas.microsoft.com/office/word/2012/wordml" xmlns:w16cex="http://schemas.microsoft.com/office/word/2018/wordml/cex" xmlns:w16cid="http://schemas.microsoft.com/office/word/2016/wordml/cid" xmlns:w16="http://schemas.microsoft.com/office/word/2018/wordml" xmlns:w16sdtdh="http://schemas.microsoft.com/office/word/2020/wordml/sdtdatahash" xmlns:w16se="http://schemas.microsoft.com/office/word/2015/wordml/symex" xmlns:wpg="http://schemas.microsoft.com/office/word/2010/wordprocessingGroup" xmlns:wpi="http://schemas.microsoft.com/office/word/2010/wordprocessingInk" xmlns:wne="http://schemas.microsoft.com/office/word/2006/wordml" xmlns:wps="http://schemas.microsoft.com/office/word/2010/wordprocessingShape" mc:Ignorable="w14 w15 w16se w16cid w16 w16cex w16sdtdh wp14">
   <w:endnote w:type="separator" w:id="-1">
     <w:p>
       <w:pPr>
@@ -1282,7 +3990,7 @@
 </file>
 
 <file path=word/footer1.xml><?xml version="1.0" encoding="utf-8"?>
-<w:ftr xmlns:wpc="http://schemas.microsoft.com/office/word/2010/wordprocessingCanvas" xmlns:cx="http://schemas.microsoft.com/office/drawing/2014/chartex" xmlns:cx1="http://schemas.microsoft.com/office/drawing/2015/9/8/chartex" xmlns:cx2="http://schemas.microsoft.com/office/drawing/2015/10/21/chartex" xmlns:cx3="http://schemas.microsoft.com/office/drawing/2016/5/9/chartex" xmlns:cx4="http://schemas.microsoft.com/office/drawing/2016/5/10/chartex" xmlns:cx5="http://schemas.microsoft.com/office/drawing/2016/5/11/chartex" xmlns:cx6="http://schemas.microsoft.com/office/drawing/2016/5/12/chartex" xmlns:cx7="http://schemas.microsoft.com/office/drawing/2016/5/13/chartex" xmlns:cx8="http://schemas.microsoft.com/office/drawing/2016/5/14/chartex" xmlns:mc="http://schemas.openxmlformats.org/markup-compatibility/2006" xmlns:aink="http://schemas.microsoft.com/office/drawing/2016/ink" xmlns:am3d="http://schemas.microsoft.com/office/drawing/2017/model3d" xmlns:o="urn:schemas-microsoft-com:office:office" xmlns:r="http://schemas.openxmlformats.org/officeDocument/2006/relationships" xmlns:m="http://schemas.openxmlformats.org/officeDocument/2006/math" xmlns:v="urn:schemas-microsoft-com:vml" xmlns:wp14="http://schemas.microsoft.com/office/word/2010/wordprocessingDrawing" xmlns:wp="http://schemas.openxmlformats.org/drawingml/2006/wordprocessingDrawing" xmlns:w10="urn:schemas-microsoft-com:office:word" xmlns:w="http://schemas.openxmlformats.org/wordprocessingml/2006/main" xmlns:w14="http://schemas.microsoft.com/office/word/2010/wordml" xmlns:w15="http://schemas.microsoft.com/office/word/2012/wordml" xmlns:w16cid="http://schemas.microsoft.com/office/word/2016/wordml/cid" xmlns:w16se="http://schemas.microsoft.com/office/word/2015/wordml/symex" xmlns:wpg="http://schemas.microsoft.com/office/word/2010/wordprocessingGroup" xmlns:wpi="http://schemas.microsoft.com/office/word/2010/wordprocessingInk" xmlns:wne="http://schemas.microsoft.com/office/word/2006/wordml" xmlns:wps="http://schemas.microsoft.com/office/word/2010/wordprocessingShape" mc:Ignorable="w14 w15 w16se w16cid wp14">
+<w:ftr xmlns:wpc="http://schemas.microsoft.com/office/word/2010/wordprocessingCanvas" xmlns:cx="http://schemas.microsoft.com/office/drawing/2014/chartex" xmlns:cx1="http://schemas.microsoft.com/office/drawing/2015/9/8/chartex" xmlns:cx2="http://schemas.microsoft.com/office/drawing/2015/10/21/chartex" xmlns:cx3="http://schemas.microsoft.com/office/drawing/2016/5/9/chartex" xmlns:cx4="http://schemas.microsoft.com/office/drawing/2016/5/10/chartex" xmlns:cx5="http://schemas.microsoft.com/office/drawing/2016/5/11/chartex" xmlns:cx6="http://schemas.microsoft.com/office/drawing/2016/5/12/chartex" xmlns:cx7="http://schemas.microsoft.com/office/drawing/2016/5/13/chartex" xmlns:cx8="http://schemas.microsoft.com/office/drawing/2016/5/14/chartex" xmlns:mc="http://schemas.openxmlformats.org/markup-compatibility/2006" xmlns:aink="http://schemas.microsoft.com/office/drawing/2016/ink" xmlns:am3d="http://schemas.microsoft.com/office/drawing/2017/model3d" xmlns:o="urn:schemas-microsoft-com:office:office" xmlns:oel="http://schemas.microsoft.com/office/2019/extlst" xmlns:r="http://schemas.openxmlformats.org/officeDocument/2006/relationships" xmlns:m="http://schemas.openxmlformats.org/officeDocument/2006/math" xmlns:v="urn:schemas-microsoft-com:vml" xmlns:wp14="http://schemas.microsoft.com/office/word/2010/wordprocessingDrawing" xmlns:wp="http://schemas.openxmlformats.org/drawingml/2006/wordprocessingDrawing" xmlns:w10="urn:schemas-microsoft-com:office:word" xmlns:w="http://schemas.openxmlformats.org/wordprocessingml/2006/main" xmlns:w14="http://schemas.microsoft.com/office/word/2010/wordml" xmlns:w15="http://schemas.microsoft.com/office/word/2012/wordml" xmlns:w16cex="http://schemas.microsoft.com/office/word/2018/wordml/cex" xmlns:w16cid="http://schemas.microsoft.com/office/word/2016/wordml/cid" xmlns:w16="http://schemas.microsoft.com/office/word/2018/wordml" xmlns:w16sdtdh="http://schemas.microsoft.com/office/word/2020/wordml/sdtdatahash" xmlns:w16se="http://schemas.microsoft.com/office/word/2015/wordml/symex" xmlns:wpg="http://schemas.microsoft.com/office/word/2010/wordprocessingGroup" xmlns:wpi="http://schemas.microsoft.com/office/word/2010/wordprocessingInk" xmlns:wne="http://schemas.microsoft.com/office/word/2006/wordml" xmlns:wps="http://schemas.microsoft.com/office/word/2010/wordprocessingShape" mc:Ignorable="w14 w15 w16se w16cid w16 w16cex w16sdtdh wp14">
   <w:p>
     <w:pPr>
       <w:pStyle w:val="Pieddepage"/>
@@ -1345,7 +4053,7 @@
 </file>
 
 <file path=word/footnotes.xml><?xml version="1.0" encoding="utf-8"?>
-<w:footnotes xmlns:wpc="http://schemas.microsoft.com/office/word/2010/wordprocessingCanvas" xmlns:cx="http://schemas.microsoft.com/office/drawing/2014/chartex" xmlns:cx1="http://schemas.microsoft.com/office/drawing/2015/9/8/chartex" xmlns:cx2="http://schemas.microsoft.com/office/drawing/2015/10/21/chartex" xmlns:cx3="http://schemas.microsoft.com/office/drawing/2016/5/9/chartex" xmlns:cx4="http://schemas.microsoft.com/office/drawing/2016/5/10/chartex" xmlns:cx5="http://schemas.microsoft.com/office/drawing/2016/5/11/chartex" xmlns:cx6="http://schemas.microsoft.com/office/drawing/2016/5/12/chartex" xmlns:cx7="http://schemas.microsoft.com/office/drawing/2016/5/13/chartex" xmlns:cx8="http://schemas.microsoft.com/office/drawing/2016/5/14/chartex" xmlns:mc="http://schemas.openxmlformats.org/markup-compatibility/2006" xmlns:aink="http://schemas.microsoft.com/office/drawing/2016/ink" xmlns:am3d="http://schemas.microsoft.com/office/drawing/2017/model3d" xmlns:o="urn:schemas-microsoft-com:office:office" xmlns:r="http://schemas.openxmlformats.org/officeDocument/2006/relationships" xmlns:m="http://schemas.openxmlformats.org/officeDocument/2006/math" xmlns:v="urn:schemas-microsoft-com:vml" xmlns:wp14="http://schemas.microsoft.com/office/word/2010/wordprocessingDrawing" xmlns:wp="http://schemas.openxmlformats.org/drawingml/2006/wordprocessingDrawing" xmlns:w10="urn:schemas-microsoft-com:office:word" xmlns:w="http://schemas.openxmlformats.org/wordprocessingml/2006/main" xmlns:w14="http://schemas.microsoft.com/office/word/2010/wordml" xmlns:w15="http://schemas.microsoft.com/office/word/2012/wordml" xmlns:w16cid="http://schemas.microsoft.com/office/word/2016/wordml/cid" xmlns:w16se="http://schemas.microsoft.com/office/word/2015/wordml/symex" xmlns:wpg="http://schemas.microsoft.com/office/word/2010/wordprocessingGroup" xmlns:wpi="http://schemas.microsoft.com/office/word/2010/wordprocessingInk" xmlns:wne="http://schemas.microsoft.com/office/word/2006/wordml" xmlns:wps="http://schemas.microsoft.com/office/word/2010/wordprocessingShape" mc:Ignorable="w14 w15 w16se w16cid wp14">
+<w:footnotes xmlns:wpc="http://schemas.microsoft.com/office/word/2010/wordprocessingCanvas" xmlns:cx="http://schemas.microsoft.com/office/drawing/2014/chartex" xmlns:cx1="http://schemas.microsoft.com/office/drawing/2015/9/8/chartex" xmlns:cx2="http://schemas.microsoft.com/office/drawing/2015/10/21/chartex" xmlns:cx3="http://schemas.microsoft.com/office/drawing/2016/5/9/chartex" xmlns:cx4="http://schemas.microsoft.com/office/drawing/2016/5/10/chartex" xmlns:cx5="http://schemas.microsoft.com/office/drawing/2016/5/11/chartex" xmlns:cx6="http://schemas.microsoft.com/office/drawing/2016/5/12/chartex" xmlns:cx7="http://schemas.microsoft.com/office/drawing/2016/5/13/chartex" xmlns:cx8="http://schemas.microsoft.com/office/drawing/2016/5/14/chartex" xmlns:mc="http://schemas.openxmlformats.org/markup-compatibility/2006" xmlns:aink="http://schemas.microsoft.com/office/drawing/2016/ink" xmlns:am3d="http://schemas.microsoft.com/office/drawing/2017/model3d" xmlns:o="urn:schemas-microsoft-com:office:office" xmlns:oel="http://schemas.microsoft.com/office/2019/extlst" xmlns:r="http://schemas.openxmlformats.org/officeDocument/2006/relationships" xmlns:m="http://schemas.openxmlformats.org/officeDocument/2006/math" xmlns:v="urn:schemas-microsoft-com:vml" xmlns:wp14="http://schemas.microsoft.com/office/word/2010/wordprocessingDrawing" xmlns:wp="http://schemas.openxmlformats.org/drawingml/2006/wordprocessingDrawing" xmlns:w10="urn:schemas-microsoft-com:office:word" xmlns:w="http://schemas.openxmlformats.org/wordprocessingml/2006/main" xmlns:w14="http://schemas.microsoft.com/office/word/2010/wordml" xmlns:w15="http://schemas.microsoft.com/office/word/2012/wordml" xmlns:w16cex="http://schemas.microsoft.com/office/word/2018/wordml/cex" xmlns:w16cid="http://schemas.microsoft.com/office/word/2016/wordml/cid" xmlns:w16="http://schemas.microsoft.com/office/word/2018/wordml" xmlns:w16sdtdh="http://schemas.microsoft.com/office/word/2020/wordml/sdtdatahash" xmlns:w16se="http://schemas.microsoft.com/office/word/2015/wordml/symex" xmlns:wpg="http://schemas.microsoft.com/office/word/2010/wordprocessingGroup" xmlns:wpi="http://schemas.microsoft.com/office/word/2010/wordprocessingInk" xmlns:wne="http://schemas.microsoft.com/office/word/2006/wordml" xmlns:wps="http://schemas.microsoft.com/office/word/2010/wordprocessingShape" mc:Ignorable="w14 w15 w16se w16cid w16 w16cex w16sdtdh wp14">
   <w:footnote w:type="separator" w:id="-1">
     <w:p>
       <w:pPr>
@@ -1370,7 +4078,7 @@
 </file>
 
 <file path=word/header1.xml><?xml version="1.0" encoding="utf-8"?>
-<w:hdr xmlns:wpc="http://schemas.microsoft.com/office/word/2010/wordprocessingCanvas" xmlns:cx="http://schemas.microsoft.com/office/drawing/2014/chartex" xmlns:cx1="http://schemas.microsoft.com/office/drawing/2015/9/8/chartex" xmlns:cx2="http://schemas.microsoft.com/office/drawing/2015/10/21/chartex" xmlns:cx3="http://schemas.microsoft.com/office/drawing/2016/5/9/chartex" xmlns:cx4="http://schemas.microsoft.com/office/drawing/2016/5/10/chartex" xmlns:cx5="http://schemas.microsoft.com/office/drawing/2016/5/11/chartex" xmlns:cx6="http://schemas.microsoft.com/office/drawing/2016/5/12/chartex" xmlns:cx7="http://schemas.microsoft.com/office/drawing/2016/5/13/chartex" xmlns:cx8="http://schemas.microsoft.com/office/drawing/2016/5/14/chartex" xmlns:mc="http://schemas.openxmlformats.org/markup-compatibility/2006" xmlns:aink="http://schemas.microsoft.com/office/drawing/2016/ink" xmlns:am3d="http://schemas.microsoft.com/office/drawing/2017/model3d" xmlns:o="urn:schemas-microsoft-com:office:office" xmlns:r="http://schemas.openxmlformats.org/officeDocument/2006/relationships" xmlns:m="http://schemas.openxmlformats.org/officeDocument/2006/math" xmlns:v="urn:schemas-microsoft-com:vml" xmlns:wp14="http://schemas.microsoft.com/office/word/2010/wordprocessingDrawing" xmlns:wp="http://schemas.openxmlformats.org/drawingml/2006/wordprocessingDrawing" xmlns:w10="urn:schemas-microsoft-com:office:word" xmlns:w="http://schemas.openxmlformats.org/wordprocessingml/2006/main" xmlns:w14="http://schemas.microsoft.com/office/word/2010/wordml" xmlns:w15="http://schemas.microsoft.com/office/word/2012/wordml" xmlns:w16cid="http://schemas.microsoft.com/office/word/2016/wordml/cid" xmlns:w16se="http://schemas.microsoft.com/office/word/2015/wordml/symex" xmlns:wpg="http://schemas.microsoft.com/office/word/2010/wordprocessingGroup" xmlns:wpi="http://schemas.microsoft.com/office/word/2010/wordprocessingInk" xmlns:wne="http://schemas.microsoft.com/office/word/2006/wordml" xmlns:wps="http://schemas.microsoft.com/office/word/2010/wordprocessingShape" mc:Ignorable="w14 w15 w16se w16cid wp14">
+<w:hdr xmlns:wpc="http://schemas.microsoft.com/office/word/2010/wordprocessingCanvas" xmlns:cx="http://schemas.microsoft.com/office/drawing/2014/chartex" xmlns:cx1="http://schemas.microsoft.com/office/drawing/2015/9/8/chartex" xmlns:cx2="http://schemas.microsoft.com/office/drawing/2015/10/21/chartex" xmlns:cx3="http://schemas.microsoft.com/office/drawing/2016/5/9/chartex" xmlns:cx4="http://schemas.microsoft.com/office/drawing/2016/5/10/chartex" xmlns:cx5="http://schemas.microsoft.com/office/drawing/2016/5/11/chartex" xmlns:cx6="http://schemas.microsoft.com/office/drawing/2016/5/12/chartex" xmlns:cx7="http://schemas.microsoft.com/office/drawing/2016/5/13/chartex" xmlns:cx8="http://schemas.microsoft.com/office/drawing/2016/5/14/chartex" xmlns:mc="http://schemas.openxmlformats.org/markup-compatibility/2006" xmlns:aink="http://schemas.microsoft.com/office/drawing/2016/ink" xmlns:am3d="http://schemas.microsoft.com/office/drawing/2017/model3d" xmlns:o="urn:schemas-microsoft-com:office:office" xmlns:oel="http://schemas.microsoft.com/office/2019/extlst" xmlns:r="http://schemas.openxmlformats.org/officeDocument/2006/relationships" xmlns:m="http://schemas.openxmlformats.org/officeDocument/2006/math" xmlns:v="urn:schemas-microsoft-com:vml" xmlns:wp14="http://schemas.microsoft.com/office/word/2010/wordprocessingDrawing" xmlns:wp="http://schemas.openxmlformats.org/drawingml/2006/wordprocessingDrawing" xmlns:w10="urn:schemas-microsoft-com:office:word" xmlns:w="http://schemas.openxmlformats.org/wordprocessingml/2006/main" xmlns:w14="http://schemas.microsoft.com/office/word/2010/wordml" xmlns:w15="http://schemas.microsoft.com/office/word/2012/wordml" xmlns:w16cex="http://schemas.microsoft.com/office/word/2018/wordml/cex" xmlns:w16cid="http://schemas.microsoft.com/office/word/2016/wordml/cid" xmlns:w16="http://schemas.microsoft.com/office/word/2018/wordml" xmlns:w16sdtdh="http://schemas.microsoft.com/office/word/2020/wordml/sdtdatahash" xmlns:w16se="http://schemas.microsoft.com/office/word/2015/wordml/symex" xmlns:wpg="http://schemas.microsoft.com/office/word/2010/wordprocessingGroup" xmlns:wpi="http://schemas.microsoft.com/office/word/2010/wordprocessingInk" xmlns:wne="http://schemas.microsoft.com/office/word/2006/wordml" xmlns:wps="http://schemas.microsoft.com/office/word/2010/wordprocessingShape" mc:Ignorable="w14 w15 w16se w16cid w16 w16cex w16sdtdh wp14">
   <w:tbl>
     <w:tblPr>
       <w:tblW w:w="10136" w:type="dxa"/>
@@ -1414,7 +4122,7 @@
               <w:noProof/>
             </w:rPr>
             <w:drawing>
-              <wp:inline distT="0" distB="0" distL="0" distR="0" wp14:anchorId="09EDA5D7" wp14:editId="7CFFD250">
+              <wp:inline distT="0" distB="0" distL="0" distR="0" wp14:anchorId="4331ACBF" wp14:editId="63BCF646">
                 <wp:extent cx="1295400" cy="561975"/>
                 <wp:effectExtent l="0" t="0" r="0" b="0"/>
                 <wp:docPr id="1" name="Image 2">
@@ -1575,7 +4283,7 @@
               <w:noProof/>
             </w:rPr>
             <w:drawing>
-              <wp:inline distT="0" distB="0" distL="0" distR="0" wp14:anchorId="1452E7F5" wp14:editId="4B996A29">
+              <wp:inline distT="0" distB="0" distL="0" distR="0" wp14:anchorId="6340C1EE" wp14:editId="465CB3E2">
                 <wp:extent cx="1295400" cy="561975"/>
                 <wp:effectExtent l="0" t="0" r="0" b="0"/>
                 <wp:docPr id="2" name="Image 2">
@@ -1659,8 +4367,8 @@
               <w:sz w:val="16"/>
             </w:rPr>
           </w:pPr>
-          <w:bookmarkStart w:id="13" w:name="autonew_header_référence"/>
-          <w:bookmarkEnd w:id="13"/>
+          <w:bookmarkStart w:id="15" w:name="autonew_header_référence"/>
+          <w:bookmarkEnd w:id="15"/>
         </w:p>
       </w:tc>
       <w:tc>
@@ -1767,8 +4475,98 @@
 </file>
 
 <file path=word/numbering.xml><?xml version="1.0" encoding="utf-8"?>
-<w:numbering xmlns:wpc="http://schemas.microsoft.com/office/word/2010/wordprocessingCanvas" xmlns:cx="http://schemas.microsoft.com/office/drawing/2014/chartex" xmlns:cx1="http://schemas.microsoft.com/office/drawing/2015/9/8/chartex" xmlns:cx2="http://schemas.microsoft.com/office/drawing/2015/10/21/chartex" xmlns:cx3="http://schemas.microsoft.com/office/drawing/2016/5/9/chartex" xmlns:cx4="http://schemas.microsoft.com/office/drawing/2016/5/10/chartex" xmlns:cx5="http://schemas.microsoft.com/office/drawing/2016/5/11/chartex" xmlns:cx6="http://schemas.microsoft.com/office/drawing/2016/5/12/chartex" xmlns:cx7="http://schemas.microsoft.com/office/drawing/2016/5/13/chartex" xmlns:cx8="http://schemas.microsoft.com/office/drawing/2016/5/14/chartex" xmlns:mc="http://schemas.openxmlformats.org/markup-compatibility/2006" xmlns:aink="http://schemas.microsoft.com/office/drawing/2016/ink" xmlns:am3d="http://schemas.microsoft.com/office/drawing/2017/model3d" xmlns:o="urn:schemas-microsoft-com:office:office" xmlns:r="http://schemas.openxmlformats.org/officeDocument/2006/relationships" xmlns:m="http://schemas.openxmlformats.org/officeDocument/2006/math" xmlns:v="urn:schemas-microsoft-com:vml" xmlns:wp14="http://schemas.microsoft.com/office/word/2010/wordprocessingDrawing" xmlns:wp="http://schemas.openxmlformats.org/drawingml/2006/wordprocessingDrawing" xmlns:w10="urn:schemas-microsoft-com:office:word" xmlns:w="http://schemas.openxmlformats.org/wordprocessingml/2006/main" xmlns:w14="http://schemas.microsoft.com/office/word/2010/wordml" xmlns:w15="http://schemas.microsoft.com/office/word/2012/wordml" xmlns:w16cid="http://schemas.microsoft.com/office/word/2016/wordml/cid" xmlns:w16se="http://schemas.microsoft.com/office/word/2015/wordml/symex" xmlns:wpg="http://schemas.microsoft.com/office/word/2010/wordprocessingGroup" xmlns:wpi="http://schemas.microsoft.com/office/word/2010/wordprocessingInk" xmlns:wne="http://schemas.microsoft.com/office/word/2006/wordml" xmlns:wps="http://schemas.microsoft.com/office/word/2010/wordprocessingShape" mc:Ignorable="w14 w15 w16se w16cid wp14">
+<w:numbering xmlns:wpc="http://schemas.microsoft.com/office/word/2010/wordprocessingCanvas" xmlns:cx="http://schemas.microsoft.com/office/drawing/2014/chartex" xmlns:cx1="http://schemas.microsoft.com/office/drawing/2015/9/8/chartex" xmlns:cx2="http://schemas.microsoft.com/office/drawing/2015/10/21/chartex" xmlns:cx3="http://schemas.microsoft.com/office/drawing/2016/5/9/chartex" xmlns:cx4="http://schemas.microsoft.com/office/drawing/2016/5/10/chartex" xmlns:cx5="http://schemas.microsoft.com/office/drawing/2016/5/11/chartex" xmlns:cx6="http://schemas.microsoft.com/office/drawing/2016/5/12/chartex" xmlns:cx7="http://schemas.microsoft.com/office/drawing/2016/5/13/chartex" xmlns:cx8="http://schemas.microsoft.com/office/drawing/2016/5/14/chartex" xmlns:mc="http://schemas.openxmlformats.org/markup-compatibility/2006" xmlns:aink="http://schemas.microsoft.com/office/drawing/2016/ink" xmlns:am3d="http://schemas.microsoft.com/office/drawing/2017/model3d" xmlns:o="urn:schemas-microsoft-com:office:office" xmlns:oel="http://schemas.microsoft.com/office/2019/extlst" xmlns:r="http://schemas.openxmlformats.org/officeDocument/2006/relationships" xmlns:m="http://schemas.openxmlformats.org/officeDocument/2006/math" xmlns:v="urn:schemas-microsoft-com:vml" xmlns:wp14="http://schemas.microsoft.com/office/word/2010/wordprocessingDrawing" xmlns:wp="http://schemas.openxmlformats.org/drawingml/2006/wordprocessingDrawing" xmlns:w10="urn:schemas-microsoft-com:office:word" xmlns:w="http://schemas.openxmlformats.org/wordprocessingml/2006/main" xmlns:w14="http://schemas.microsoft.com/office/word/2010/wordml" xmlns:w15="http://schemas.microsoft.com/office/word/2012/wordml" xmlns:w16cex="http://schemas.microsoft.com/office/word/2018/wordml/cex" xmlns:w16cid="http://schemas.microsoft.com/office/word/2016/wordml/cid" xmlns:w16="http://schemas.microsoft.com/office/word/2018/wordml" xmlns:w16sdtdh="http://schemas.microsoft.com/office/word/2020/wordml/sdtdatahash" xmlns:w16se="http://schemas.microsoft.com/office/word/2015/wordml/symex" xmlns:wpg="http://schemas.microsoft.com/office/word/2010/wordprocessingGroup" xmlns:wpi="http://schemas.microsoft.com/office/word/2010/wordprocessingInk" xmlns:wne="http://schemas.microsoft.com/office/word/2006/wordml" xmlns:wps="http://schemas.microsoft.com/office/word/2010/wordprocessingShape" mc:Ignorable="w14 w15 w16se w16cid w16 w16cex w16sdtdh wp14">
   <w:abstractNum w:abstractNumId="0" w15:restartNumberingAfterBreak="0">
+    <w:nsid w:val="238D11D9"/>
+    <w:multiLevelType w:val="hybridMultilevel"/>
+    <w:tmpl w:val="DF185C92"/>
+    <w:lvl w:ilvl="0" w:tplc="4EDE10CC">
+      <w:start w:val="1"/>
+      <w:numFmt w:val="decimal"/>
+      <w:lvlText w:val="%1-"/>
+      <w:lvlJc w:val="left"/>
+      <w:pPr>
+        <w:ind w:left="720" w:hanging="360"/>
+      </w:pPr>
+      <w:rPr>
+        <w:rFonts w:hint="default"/>
+        <w:b/>
+      </w:rPr>
+    </w:lvl>
+    <w:lvl w:ilvl="1" w:tplc="040C0019" w:tentative="1">
+      <w:start w:val="1"/>
+      <w:numFmt w:val="lowerLetter"/>
+      <w:lvlText w:val="%2."/>
+      <w:lvlJc w:val="left"/>
+      <w:pPr>
+        <w:ind w:left="1440" w:hanging="360"/>
+      </w:pPr>
+    </w:lvl>
+    <w:lvl w:ilvl="2" w:tplc="040C001B" w:tentative="1">
+      <w:start w:val="1"/>
+      <w:numFmt w:val="lowerRoman"/>
+      <w:lvlText w:val="%3."/>
+      <w:lvlJc w:val="right"/>
+      <w:pPr>
+        <w:ind w:left="2160" w:hanging="180"/>
+      </w:pPr>
+    </w:lvl>
+    <w:lvl w:ilvl="3" w:tplc="040C000F" w:tentative="1">
+      <w:start w:val="1"/>
+      <w:numFmt w:val="decimal"/>
+      <w:lvlText w:val="%4."/>
+      <w:lvlJc w:val="left"/>
+      <w:pPr>
+        <w:ind w:left="2880" w:hanging="360"/>
+      </w:pPr>
+    </w:lvl>
+    <w:lvl w:ilvl="4" w:tplc="040C0019" w:tentative="1">
+      <w:start w:val="1"/>
+      <w:numFmt w:val="lowerLetter"/>
+      <w:lvlText w:val="%5."/>
+      <w:lvlJc w:val="left"/>
+      <w:pPr>
+        <w:ind w:left="3600" w:hanging="360"/>
+      </w:pPr>
+    </w:lvl>
+    <w:lvl w:ilvl="5" w:tplc="040C001B" w:tentative="1">
+      <w:start w:val="1"/>
+      <w:numFmt w:val="lowerRoman"/>
+      <w:lvlText w:val="%6."/>
+      <w:lvlJc w:val="right"/>
+      <w:pPr>
+        <w:ind w:left="4320" w:hanging="180"/>
+      </w:pPr>
+    </w:lvl>
+    <w:lvl w:ilvl="6" w:tplc="040C000F" w:tentative="1">
+      <w:start w:val="1"/>
+      <w:numFmt w:val="decimal"/>
+      <w:lvlText w:val="%7."/>
+      <w:lvlJc w:val="left"/>
+      <w:pPr>
+        <w:ind w:left="5040" w:hanging="360"/>
+      </w:pPr>
+    </w:lvl>
+    <w:lvl w:ilvl="7" w:tplc="040C0019" w:tentative="1">
+      <w:start w:val="1"/>
+      <w:numFmt w:val="lowerLetter"/>
+      <w:lvlText w:val="%8."/>
+      <w:lvlJc w:val="left"/>
+      <w:pPr>
+        <w:ind w:left="5760" w:hanging="360"/>
+      </w:pPr>
+    </w:lvl>
+    <w:lvl w:ilvl="8" w:tplc="040C001B" w:tentative="1">
+      <w:start w:val="1"/>
+      <w:numFmt w:val="lowerRoman"/>
+      <w:lvlText w:val="%9."/>
+      <w:lvlJc w:val="right"/>
+      <w:pPr>
+        <w:ind w:left="6480" w:hanging="180"/>
+      </w:pPr>
+    </w:lvl>
+  </w:abstractNum>
+  <w:abstractNum w:abstractNumId="1" w15:restartNumberingAfterBreak="0">
     <w:nsid w:val="2A2165D2"/>
     <w:multiLevelType w:val="hybridMultilevel"/>
     <w:tmpl w:val="F7AABD36"/>
@@ -1880,7 +4678,7 @@
       </w:rPr>
     </w:lvl>
   </w:abstractNum>
-  <w:abstractNum w:abstractNumId="1" w15:restartNumberingAfterBreak="0">
+  <w:abstractNum w:abstractNumId="2" w15:restartNumberingAfterBreak="0">
     <w:nsid w:val="305140D8"/>
     <w:multiLevelType w:val="hybridMultilevel"/>
     <w:tmpl w:val="4BBE2934"/>
@@ -1995,7 +4793,96 @@
       </w:rPr>
     </w:lvl>
   </w:abstractNum>
-  <w:abstractNum w:abstractNumId="2" w15:restartNumberingAfterBreak="0">
+  <w:abstractNum w:abstractNumId="3" w15:restartNumberingAfterBreak="0">
+    <w:nsid w:val="36C44748"/>
+    <w:multiLevelType w:val="hybridMultilevel"/>
+    <w:tmpl w:val="50A0A2CE"/>
+    <w:lvl w:ilvl="0" w:tplc="053C42A0">
+      <w:start w:val="1"/>
+      <w:numFmt w:val="decimal"/>
+      <w:lvlText w:val="%1-"/>
+      <w:lvlJc w:val="left"/>
+      <w:pPr>
+        <w:ind w:left="720" w:hanging="360"/>
+      </w:pPr>
+      <w:rPr>
+        <w:rFonts w:hint="default"/>
+      </w:rPr>
+    </w:lvl>
+    <w:lvl w:ilvl="1" w:tplc="040C0019" w:tentative="1">
+      <w:start w:val="1"/>
+      <w:numFmt w:val="lowerLetter"/>
+      <w:lvlText w:val="%2."/>
+      <w:lvlJc w:val="left"/>
+      <w:pPr>
+        <w:ind w:left="1440" w:hanging="360"/>
+      </w:pPr>
+    </w:lvl>
+    <w:lvl w:ilvl="2" w:tplc="040C001B" w:tentative="1">
+      <w:start w:val="1"/>
+      <w:numFmt w:val="lowerRoman"/>
+      <w:lvlText w:val="%3."/>
+      <w:lvlJc w:val="right"/>
+      <w:pPr>
+        <w:ind w:left="2160" w:hanging="180"/>
+      </w:pPr>
+    </w:lvl>
+    <w:lvl w:ilvl="3" w:tplc="040C000F" w:tentative="1">
+      <w:start w:val="1"/>
+      <w:numFmt w:val="decimal"/>
+      <w:lvlText w:val="%4."/>
+      <w:lvlJc w:val="left"/>
+      <w:pPr>
+        <w:ind w:left="2880" w:hanging="360"/>
+      </w:pPr>
+    </w:lvl>
+    <w:lvl w:ilvl="4" w:tplc="040C0019" w:tentative="1">
+      <w:start w:val="1"/>
+      <w:numFmt w:val="lowerLetter"/>
+      <w:lvlText w:val="%5."/>
+      <w:lvlJc w:val="left"/>
+      <w:pPr>
+        <w:ind w:left="3600" w:hanging="360"/>
+      </w:pPr>
+    </w:lvl>
+    <w:lvl w:ilvl="5" w:tplc="040C001B" w:tentative="1">
+      <w:start w:val="1"/>
+      <w:numFmt w:val="lowerRoman"/>
+      <w:lvlText w:val="%6."/>
+      <w:lvlJc w:val="right"/>
+      <w:pPr>
+        <w:ind w:left="4320" w:hanging="180"/>
+      </w:pPr>
+    </w:lvl>
+    <w:lvl w:ilvl="6" w:tplc="040C000F" w:tentative="1">
+      <w:start w:val="1"/>
+      <w:numFmt w:val="decimal"/>
+      <w:lvlText w:val="%7."/>
+      <w:lvlJc w:val="left"/>
+      <w:pPr>
+        <w:ind w:left="5040" w:hanging="360"/>
+      </w:pPr>
+    </w:lvl>
+    <w:lvl w:ilvl="7" w:tplc="040C0019" w:tentative="1">
+      <w:start w:val="1"/>
+      <w:numFmt w:val="lowerLetter"/>
+      <w:lvlText w:val="%8."/>
+      <w:lvlJc w:val="left"/>
+      <w:pPr>
+        <w:ind w:left="5760" w:hanging="360"/>
+      </w:pPr>
+    </w:lvl>
+    <w:lvl w:ilvl="8" w:tplc="040C001B" w:tentative="1">
+      <w:start w:val="1"/>
+      <w:numFmt w:val="lowerRoman"/>
+      <w:lvlText w:val="%9."/>
+      <w:lvlJc w:val="right"/>
+      <w:pPr>
+        <w:ind w:left="6480" w:hanging="180"/>
+      </w:pPr>
+    </w:lvl>
+  </w:abstractNum>
+  <w:abstractNum w:abstractNumId="4" w15:restartNumberingAfterBreak="0">
     <w:nsid w:val="3CF41355"/>
     <w:multiLevelType w:val="multilevel"/>
     <w:tmpl w:val="040C0029"/>
@@ -2099,14 +4986,238 @@
       </w:pPr>
     </w:lvl>
   </w:abstractNum>
-  <w:num w:numId="1">
-    <w:abstractNumId w:val="1"/>
-  </w:num>
-  <w:num w:numId="2">
+  <w:abstractNum w:abstractNumId="5" w15:restartNumberingAfterBreak="0">
+    <w:nsid w:val="405668F7"/>
+    <w:multiLevelType w:val="hybridMultilevel"/>
+    <w:tmpl w:val="7BF84256"/>
+    <w:lvl w:ilvl="0" w:tplc="26504006">
+      <w:numFmt w:val="bullet"/>
+      <w:lvlText w:val=""/>
+      <w:lvlJc w:val="left"/>
+      <w:pPr>
+        <w:ind w:left="720" w:hanging="360"/>
+      </w:pPr>
+      <w:rPr>
+        <w:rFonts w:ascii="Symbol" w:eastAsiaTheme="minorEastAsia" w:hAnsi="Symbol" w:cstheme="minorBidi" w:hint="default"/>
+      </w:rPr>
+    </w:lvl>
+    <w:lvl w:ilvl="1" w:tplc="040C0003" w:tentative="1">
+      <w:start w:val="1"/>
+      <w:numFmt w:val="bullet"/>
+      <w:lvlText w:val="o"/>
+      <w:lvlJc w:val="left"/>
+      <w:pPr>
+        <w:ind w:left="1440" w:hanging="360"/>
+      </w:pPr>
+      <w:rPr>
+        <w:rFonts w:ascii="Courier New" w:hAnsi="Courier New" w:cs="Courier New" w:hint="default"/>
+      </w:rPr>
+    </w:lvl>
+    <w:lvl w:ilvl="2" w:tplc="040C0005" w:tentative="1">
+      <w:start w:val="1"/>
+      <w:numFmt w:val="bullet"/>
+      <w:lvlText w:val=""/>
+      <w:lvlJc w:val="left"/>
+      <w:pPr>
+        <w:ind w:left="2160" w:hanging="360"/>
+      </w:pPr>
+      <w:rPr>
+        <w:rFonts w:ascii="Wingdings" w:hAnsi="Wingdings" w:hint="default"/>
+      </w:rPr>
+    </w:lvl>
+    <w:lvl w:ilvl="3" w:tplc="040C0001" w:tentative="1">
+      <w:start w:val="1"/>
+      <w:numFmt w:val="bullet"/>
+      <w:lvlText w:val=""/>
+      <w:lvlJc w:val="left"/>
+      <w:pPr>
+        <w:ind w:left="2880" w:hanging="360"/>
+      </w:pPr>
+      <w:rPr>
+        <w:rFonts w:ascii="Symbol" w:hAnsi="Symbol" w:hint="default"/>
+      </w:rPr>
+    </w:lvl>
+    <w:lvl w:ilvl="4" w:tplc="040C0003" w:tentative="1">
+      <w:start w:val="1"/>
+      <w:numFmt w:val="bullet"/>
+      <w:lvlText w:val="o"/>
+      <w:lvlJc w:val="left"/>
+      <w:pPr>
+        <w:ind w:left="3600" w:hanging="360"/>
+      </w:pPr>
+      <w:rPr>
+        <w:rFonts w:ascii="Courier New" w:hAnsi="Courier New" w:cs="Courier New" w:hint="default"/>
+      </w:rPr>
+    </w:lvl>
+    <w:lvl w:ilvl="5" w:tplc="040C0005" w:tentative="1">
+      <w:start w:val="1"/>
+      <w:numFmt w:val="bullet"/>
+      <w:lvlText w:val=""/>
+      <w:lvlJc w:val="left"/>
+      <w:pPr>
+        <w:ind w:left="4320" w:hanging="360"/>
+      </w:pPr>
+      <w:rPr>
+        <w:rFonts w:ascii="Wingdings" w:hAnsi="Wingdings" w:hint="default"/>
+      </w:rPr>
+    </w:lvl>
+    <w:lvl w:ilvl="6" w:tplc="040C0001" w:tentative="1">
+      <w:start w:val="1"/>
+      <w:numFmt w:val="bullet"/>
+      <w:lvlText w:val=""/>
+      <w:lvlJc w:val="left"/>
+      <w:pPr>
+        <w:ind w:left="5040" w:hanging="360"/>
+      </w:pPr>
+      <w:rPr>
+        <w:rFonts w:ascii="Symbol" w:hAnsi="Symbol" w:hint="default"/>
+      </w:rPr>
+    </w:lvl>
+    <w:lvl w:ilvl="7" w:tplc="040C0003" w:tentative="1">
+      <w:start w:val="1"/>
+      <w:numFmt w:val="bullet"/>
+      <w:lvlText w:val="o"/>
+      <w:lvlJc w:val="left"/>
+      <w:pPr>
+        <w:ind w:left="5760" w:hanging="360"/>
+      </w:pPr>
+      <w:rPr>
+        <w:rFonts w:ascii="Courier New" w:hAnsi="Courier New" w:cs="Courier New" w:hint="default"/>
+      </w:rPr>
+    </w:lvl>
+    <w:lvl w:ilvl="8" w:tplc="040C0005" w:tentative="1">
+      <w:start w:val="1"/>
+      <w:numFmt w:val="bullet"/>
+      <w:lvlText w:val=""/>
+      <w:lvlJc w:val="left"/>
+      <w:pPr>
+        <w:ind w:left="6480" w:hanging="360"/>
+      </w:pPr>
+      <w:rPr>
+        <w:rFonts w:ascii="Wingdings" w:hAnsi="Wingdings" w:hint="default"/>
+      </w:rPr>
+    </w:lvl>
+  </w:abstractNum>
+  <w:abstractNum w:abstractNumId="6" w15:restartNumberingAfterBreak="0">
+    <w:nsid w:val="4AEA32F0"/>
+    <w:multiLevelType w:val="hybridMultilevel"/>
+    <w:tmpl w:val="480AFE7A"/>
+    <w:lvl w:ilvl="0" w:tplc="BD10B918">
+      <w:numFmt w:val="bullet"/>
+      <w:lvlText w:val=""/>
+      <w:lvlJc w:val="left"/>
+      <w:pPr>
+        <w:ind w:left="720" w:hanging="360"/>
+      </w:pPr>
+      <w:rPr>
+        <w:rFonts w:ascii="Symbol" w:eastAsiaTheme="minorEastAsia" w:hAnsi="Symbol" w:cstheme="minorBidi" w:hint="default"/>
+      </w:rPr>
+    </w:lvl>
+    <w:lvl w:ilvl="1" w:tplc="040C0003" w:tentative="1">
+      <w:start w:val="1"/>
+      <w:numFmt w:val="bullet"/>
+      <w:lvlText w:val="o"/>
+      <w:lvlJc w:val="left"/>
+      <w:pPr>
+        <w:ind w:left="1440" w:hanging="360"/>
+      </w:pPr>
+      <w:rPr>
+        <w:rFonts w:ascii="Courier New" w:hAnsi="Courier New" w:cs="Courier New" w:hint="default"/>
+      </w:rPr>
+    </w:lvl>
+    <w:lvl w:ilvl="2" w:tplc="040C0005" w:tentative="1">
+      <w:start w:val="1"/>
+      <w:numFmt w:val="bullet"/>
+      <w:lvlText w:val=""/>
+      <w:lvlJc w:val="left"/>
+      <w:pPr>
+        <w:ind w:left="2160" w:hanging="360"/>
+      </w:pPr>
+      <w:rPr>
+        <w:rFonts w:ascii="Wingdings" w:hAnsi="Wingdings" w:hint="default"/>
+      </w:rPr>
+    </w:lvl>
+    <w:lvl w:ilvl="3" w:tplc="040C0001" w:tentative="1">
+      <w:start w:val="1"/>
+      <w:numFmt w:val="bullet"/>
+      <w:lvlText w:val=""/>
+      <w:lvlJc w:val="left"/>
+      <w:pPr>
+        <w:ind w:left="2880" w:hanging="360"/>
+      </w:pPr>
+      <w:rPr>
+        <w:rFonts w:ascii="Symbol" w:hAnsi="Symbol" w:hint="default"/>
+      </w:rPr>
+    </w:lvl>
+    <w:lvl w:ilvl="4" w:tplc="040C0003" w:tentative="1">
+      <w:start w:val="1"/>
+      <w:numFmt w:val="bullet"/>
+      <w:lvlText w:val="o"/>
+      <w:lvlJc w:val="left"/>
+      <w:pPr>
+        <w:ind w:left="3600" w:hanging="360"/>
+      </w:pPr>
+      <w:rPr>
+        <w:rFonts w:ascii="Courier New" w:hAnsi="Courier New" w:cs="Courier New" w:hint="default"/>
+      </w:rPr>
+    </w:lvl>
+    <w:lvl w:ilvl="5" w:tplc="040C0005" w:tentative="1">
+      <w:start w:val="1"/>
+      <w:numFmt w:val="bullet"/>
+      <w:lvlText w:val=""/>
+      <w:lvlJc w:val="left"/>
+      <w:pPr>
+        <w:ind w:left="4320" w:hanging="360"/>
+      </w:pPr>
+      <w:rPr>
+        <w:rFonts w:ascii="Wingdings" w:hAnsi="Wingdings" w:hint="default"/>
+      </w:rPr>
+    </w:lvl>
+    <w:lvl w:ilvl="6" w:tplc="040C0001" w:tentative="1">
+      <w:start w:val="1"/>
+      <w:numFmt w:val="bullet"/>
+      <w:lvlText w:val=""/>
+      <w:lvlJc w:val="left"/>
+      <w:pPr>
+        <w:ind w:left="5040" w:hanging="360"/>
+      </w:pPr>
+      <w:rPr>
+        <w:rFonts w:ascii="Symbol" w:hAnsi="Symbol" w:hint="default"/>
+      </w:rPr>
+    </w:lvl>
+    <w:lvl w:ilvl="7" w:tplc="040C0003" w:tentative="1">
+      <w:start w:val="1"/>
+      <w:numFmt w:val="bullet"/>
+      <w:lvlText w:val="o"/>
+      <w:lvlJc w:val="left"/>
+      <w:pPr>
+        <w:ind w:left="5760" w:hanging="360"/>
+      </w:pPr>
+      <w:rPr>
+        <w:rFonts w:ascii="Courier New" w:hAnsi="Courier New" w:cs="Courier New" w:hint="default"/>
+      </w:rPr>
+    </w:lvl>
+    <w:lvl w:ilvl="8" w:tplc="040C0005" w:tentative="1">
+      <w:start w:val="1"/>
+      <w:numFmt w:val="bullet"/>
+      <w:lvlText w:val=""/>
+      <w:lvlJc w:val="left"/>
+      <w:pPr>
+        <w:ind w:left="6480" w:hanging="360"/>
+      </w:pPr>
+      <w:rPr>
+        <w:rFonts w:ascii="Wingdings" w:hAnsi="Wingdings" w:hint="default"/>
+      </w:rPr>
+    </w:lvl>
+  </w:abstractNum>
+  <w:num w:numId="1" w16cid:durableId="1106850170">
     <w:abstractNumId w:val="2"/>
   </w:num>
-  <w:num w:numId="3">
-    <w:abstractNumId w:val="2"/>
+  <w:num w:numId="2" w16cid:durableId="1855027267">
+    <w:abstractNumId w:val="4"/>
+  </w:num>
+  <w:num w:numId="3" w16cid:durableId="1887137712">
+    <w:abstractNumId w:val="4"/>
     <w:lvlOverride w:ilvl="0">
       <w:startOverride w:val="1"/>
     </w:lvlOverride>
@@ -2135,8 +5246,8 @@
       <w:startOverride w:val="1"/>
     </w:lvlOverride>
   </w:num>
-  <w:num w:numId="4">
-    <w:abstractNumId w:val="2"/>
+  <w:num w:numId="4" w16cid:durableId="100883328">
+    <w:abstractNumId w:val="4"/>
     <w:lvlOverride w:ilvl="0">
       <w:startOverride w:val="1"/>
     </w:lvlOverride>
@@ -2165,15 +5276,27 @@
       <w:startOverride w:val="1"/>
     </w:lvlOverride>
   </w:num>
-  <w:num w:numId="5">
+  <w:num w:numId="5" w16cid:durableId="1916552618">
+    <w:abstractNumId w:val="1"/>
+  </w:num>
+  <w:num w:numId="6" w16cid:durableId="1873416955">
+    <w:abstractNumId w:val="6"/>
+  </w:num>
+  <w:num w:numId="7" w16cid:durableId="2083528766">
+    <w:abstractNumId w:val="5"/>
+  </w:num>
+  <w:num w:numId="8" w16cid:durableId="200946248">
     <w:abstractNumId w:val="0"/>
+  </w:num>
+  <w:num w:numId="9" w16cid:durableId="1091126102">
+    <w:abstractNumId w:val="3"/>
   </w:num>
   <w:numIdMacAtCleanup w:val="4"/>
 </w:numbering>
 </file>
 
 <file path=word/styles.xml><?xml version="1.0" encoding="utf-8"?>
-<w:styles xmlns:mc="http://schemas.openxmlformats.org/markup-compatibility/2006" xmlns:r="http://schemas.openxmlformats.org/officeDocument/2006/relationships" xmlns:w="http://schemas.openxmlformats.org/wordprocessingml/2006/main" xmlns:w14="http://schemas.microsoft.com/office/word/2010/wordml" xmlns:w15="http://schemas.microsoft.com/office/word/2012/wordml" xmlns:w16cid="http://schemas.microsoft.com/office/word/2016/wordml/cid" xmlns:w16se="http://schemas.microsoft.com/office/word/2015/wordml/symex" mc:Ignorable="w14 w15 w16se w16cid">
+<w:styles xmlns:mc="http://schemas.openxmlformats.org/markup-compatibility/2006" xmlns:r="http://schemas.openxmlformats.org/officeDocument/2006/relationships" xmlns:w="http://schemas.openxmlformats.org/wordprocessingml/2006/main" xmlns:w14="http://schemas.microsoft.com/office/word/2010/wordml" xmlns:w15="http://schemas.microsoft.com/office/word/2012/wordml" xmlns:w16cex="http://schemas.microsoft.com/office/word/2018/wordml/cex" xmlns:w16cid="http://schemas.microsoft.com/office/word/2016/wordml/cid" xmlns:w16="http://schemas.microsoft.com/office/word/2018/wordml" xmlns:w16sdtdh="http://schemas.microsoft.com/office/word/2020/wordml/sdtdatahash" xmlns:w16se="http://schemas.microsoft.com/office/word/2015/wordml/symex" mc:Ignorable="w14 w15 w16se w16cid w16 w16cex w16sdtdh">
   <w:docDefaults>
     <w:rPrDefault>
       <w:rPr>
@@ -3343,7 +6466,6 @@
     <w:basedOn w:val="Normal"/>
     <w:next w:val="Normal"/>
     <w:uiPriority w:val="35"/>
-    <w:semiHidden/>
     <w:unhideWhenUsed/>
     <w:qFormat/>
     <w:rsid w:val="003A6227"/>
@@ -3641,6 +6763,18 @@
       <w:rFonts w:ascii="Times New Roman" w:eastAsia="Times New Roman" w:hAnsi="Times New Roman" w:cs="Times New Roman"/>
       <w:sz w:val="24"/>
       <w:szCs w:val="24"/>
+    </w:rPr>
+  </w:style>
+  <w:style w:type="character" w:styleId="Mentionnonrsolue">
+    <w:name w:val="Unresolved Mention"/>
+    <w:basedOn w:val="Policepardfaut"/>
+    <w:uiPriority w:val="99"/>
+    <w:semiHidden/>
+    <w:unhideWhenUsed/>
+    <w:rsid w:val="0090608F"/>
+    <w:rPr>
+      <w:color w:val="605E5C"/>
+      <w:shd w:val="clear" w:color="auto" w:fill="E1DFDD"/>
     </w:rPr>
   </w:style>
 </w:styles>

</xml_diff>